<commit_message>
INFORMES ACTAS DE REUNIÓN
Añade documentos correspondientes a las actas de todas las reuniones
según la estructura pedida en la entrega (Sprint Planning,
Stand-Ups, Sprint Review).
</commit_message>
<xml_diff>
--- a/DocumentationSprint2/IT/S2-IT-A224-HistorialCambios.docx
+++ b/DocumentationSprint2/IT/S2-IT-A224-HistorialCambios.docx
@@ -570,7 +570,15 @@
           <w:sz w:val="32"/>
           <w:szCs w:val="32"/>
         </w:rPr>
-        <w:t>0.0</w:t>
+        <w:t>1</w:t>
+      </w:r>
+      <w:r>
+        <w:rPr>
+          <w:noProof/>
+          <w:sz w:val="32"/>
+          <w:szCs w:val="32"/>
+        </w:rPr>
+        <w:t>.0</w:t>
       </w:r>
     </w:p>
     <w:p>
@@ -760,6 +768,13 @@
               </w:rPr>
               <w:t>V1.0</w:t>
             </w:r>
+            <w:r>
+              <w:rPr>
+                <w:noProof/>
+                <w:lang w:val="es-ES"/>
+              </w:rPr>
+              <w:t>.0</w:t>
+            </w:r>
           </w:p>
         </w:tc>
         <w:tc>
@@ -808,10 +823,68 @@
           </w:p>
         </w:tc>
       </w:tr>
+      <w:tr>
+        <w:tc>
+          <w:tcPr>
+            <w:tcW w:w="1375" w:type="dxa"/>
+          </w:tcPr>
+          <w:p>
+            <w:pPr>
+              <w:rPr>
+                <w:noProof/>
+              </w:rPr>
+            </w:pPr>
+            <w:r>
+              <w:rPr>
+                <w:noProof/>
+              </w:rPr>
+              <w:t>30/03/2021</w:t>
+            </w:r>
+          </w:p>
+        </w:tc>
+        <w:tc>
+          <w:tcPr>
+            <w:tcW w:w="1030" w:type="dxa"/>
+          </w:tcPr>
+          <w:p>
+            <w:pPr>
+              <w:rPr>
+                <w:noProof/>
+              </w:rPr>
+            </w:pPr>
+            <w:r>
+              <w:rPr>
+                <w:noProof/>
+              </w:rPr>
+              <w:t>V1.1.0</w:t>
+            </w:r>
+          </w:p>
+        </w:tc>
+        <w:tc>
+          <w:tcPr>
+            <w:tcW w:w="5812" w:type="dxa"/>
+          </w:tcPr>
+          <w:p>
+            <w:pPr>
+              <w:pStyle w:val="Prrafodelista"/>
+              <w:numPr>
+                <w:ilvl w:val="0"/>
+                <w:numId w:val="2"/>
+              </w:numPr>
+              <w:rPr>
+                <w:noProof/>
+              </w:rPr>
+            </w:pPr>
+            <w:r>
+              <w:rPr>
+                <w:noProof/>
+              </w:rPr>
+              <w:t>Mejorado con las sugerencias del tutor tras el Sprint Review</w:t>
+            </w:r>
+          </w:p>
+        </w:tc>
+      </w:tr>
     </w:tbl>
-    <w:p/>
-    <w:p/>
-    <w:p/>
     <w:p/>
     <w:p/>
     <w:p/>
@@ -1045,6 +1118,9 @@
     <w:p/>
     <w:p/>
     <w:p/>
+    <w:p/>
+    <w:p/>
+    <w:p/>
     <w:p>
       <w:pPr>
         <w:pStyle w:val="Ttulo1"/>
@@ -1216,115 +1292,315 @@
       </w:r>
     </w:p>
     <w:p/>
-    <w:p>
-      <w:r>
+    <w:p/>
+    <w:p/>
+    <w:p/>
+    <w:p/>
+    <w:p/>
+    <w:p/>
+    <w:p/>
+    <w:p/>
+    <w:p/>
+    <w:p/>
+    <w:p/>
+    <w:p>
+      <w:r>
+        <w:lastRenderedPageBreak/>
         <w:t>La correspondencia de tareas es la siguiente (usando letras del punto A2.2.3 del Product Backlog):</w:t>
       </w:r>
     </w:p>
-    <w:p/>
-    <w:p>
-      <w:pPr>
-        <w:pStyle w:val="Prrafodelista"/>
-        <w:numPr>
-          <w:ilvl w:val="0"/>
-          <w:numId w:val="4"/>
-        </w:numPr>
-      </w:pPr>
-      <w:r>
-        <w:t>Tarea 002 -&gt; a</w:t>
-      </w:r>
-    </w:p>
-    <w:p>
-      <w:pPr>
-        <w:pStyle w:val="Prrafodelista"/>
-        <w:numPr>
-          <w:ilvl w:val="0"/>
-          <w:numId w:val="4"/>
-        </w:numPr>
-      </w:pPr>
-      <w:r>
-        <w:t>Tarea 003 -&gt; c</w:t>
-      </w:r>
-    </w:p>
-    <w:p>
-      <w:pPr>
-        <w:pStyle w:val="Prrafodelista"/>
-        <w:numPr>
-          <w:ilvl w:val="0"/>
-          <w:numId w:val="4"/>
-        </w:numPr>
-      </w:pPr>
-      <w:r>
-        <w:t>Tarea 004 -&gt; d</w:t>
-      </w:r>
-    </w:p>
-    <w:p>
-      <w:pPr>
-        <w:pStyle w:val="Prrafodelista"/>
-        <w:numPr>
-          <w:ilvl w:val="0"/>
-          <w:numId w:val="4"/>
-        </w:numPr>
-      </w:pPr>
-      <w:r>
-        <w:t>Tarea 005 -&gt; e</w:t>
-      </w:r>
-    </w:p>
-    <w:p>
-      <w:pPr>
-        <w:pStyle w:val="Prrafodelista"/>
-        <w:numPr>
-          <w:ilvl w:val="0"/>
-          <w:numId w:val="4"/>
-        </w:numPr>
-      </w:pPr>
-      <w:r>
-        <w:t>Tarea 006 -&gt; f</w:t>
-      </w:r>
-    </w:p>
-    <w:p>
-      <w:pPr>
-        <w:pStyle w:val="Prrafodelista"/>
-        <w:numPr>
-          <w:ilvl w:val="0"/>
-          <w:numId w:val="4"/>
-        </w:numPr>
-      </w:pPr>
-      <w:r>
-        <w:t>Tarea 007 -&gt; g</w:t>
-      </w:r>
-    </w:p>
-    <w:p>
-      <w:pPr>
-        <w:pStyle w:val="Prrafodelista"/>
-        <w:numPr>
-          <w:ilvl w:val="0"/>
-          <w:numId w:val="4"/>
-        </w:numPr>
-      </w:pPr>
-      <w:r>
-        <w:t>Tarea 008 -&gt; b</w:t>
-      </w:r>
-    </w:p>
     <w:p>
       <w:pPr>
         <w:ind w:left="360"/>
       </w:pPr>
     </w:p>
-    <w:p>
-      <w:r>
-        <w:t>No se han producido</w:t>
-      </w:r>
-      <w:r>
-        <w:t xml:space="preserve"> otros</w:t>
-      </w:r>
-      <w:r>
-        <w:t xml:space="preserve"> conflictos a lo largo de las tareas realizadas.</w:t>
-      </w:r>
-    </w:p>
-    <w:p>
-      <w:r>
-        <w:lastRenderedPageBreak/>
+    <w:p/>
+    <w:tbl>
+      <w:tblPr>
+        <w:tblStyle w:val="Tablaconcuadrcula"/>
+        <w:tblW w:w="8784" w:type="dxa"/>
+        <w:tblLook w:val="04A0" w:firstRow="1" w:lastRow="0" w:firstColumn="1" w:lastColumn="0" w:noHBand="0" w:noVBand="1"/>
+      </w:tblPr>
+      <w:tblGrid>
+        <w:gridCol w:w="3256"/>
+        <w:gridCol w:w="2409"/>
+        <w:gridCol w:w="3119"/>
+      </w:tblGrid>
+      <w:tr>
+        <w:tc>
+          <w:tcPr>
+            <w:tcW w:w="3256" w:type="dxa"/>
+          </w:tcPr>
+          <w:p>
+            <w:r>
+              <w:t>Tarea</w:t>
+            </w:r>
+          </w:p>
+        </w:tc>
+        <w:tc>
+          <w:tcPr>
+            <w:tcW w:w="2409" w:type="dxa"/>
+          </w:tcPr>
+          <w:p>
+            <w:r>
+              <w:t>Realizado por</w:t>
+            </w:r>
+          </w:p>
+        </w:tc>
+        <w:tc>
+          <w:tcPr>
+            <w:tcW w:w="3119" w:type="dxa"/>
+          </w:tcPr>
+          <w:p>
+            <w:r>
+              <w:t>Identificador de commit</w:t>
+            </w:r>
+          </w:p>
+        </w:tc>
+      </w:tr>
+      <w:tr>
+        <w:tc>
+          <w:tcPr>
+            <w:tcW w:w="3256" w:type="dxa"/>
+          </w:tcPr>
+          <w:p>
+            <w:r>
+              <w:t>002: cambiar el pom.xml</w:t>
+            </w:r>
+          </w:p>
+        </w:tc>
+        <w:tc>
+          <w:tcPr>
+            <w:tcW w:w="2409" w:type="dxa"/>
+          </w:tcPr>
+          <w:p>
+            <w:r>
+              <w:t>Francisco Beltrán</w:t>
+            </w:r>
+          </w:p>
+        </w:tc>
+        <w:tc>
+          <w:tcPr>
+            <w:tcW w:w="3119" w:type="dxa"/>
+          </w:tcPr>
+          <w:p>
+            <w:r>
+              <w:t>947d05a</w:t>
+            </w:r>
+          </w:p>
+        </w:tc>
+      </w:tr>
+      <w:tr>
+        <w:tc>
+          <w:tcPr>
+            <w:tcW w:w="3256" w:type="dxa"/>
+          </w:tcPr>
+          <w:p>
+            <w:r>
+              <w:t>003: cambiar el color de los botones de la cabecera a rojo claro</w:t>
+            </w:r>
+          </w:p>
+        </w:tc>
+        <w:tc>
+          <w:tcPr>
+            <w:tcW w:w="2409" w:type="dxa"/>
+          </w:tcPr>
+          <w:p>
+            <w:r>
+              <w:t>Francisco Borrego</w:t>
+            </w:r>
+          </w:p>
+        </w:tc>
+        <w:tc>
+          <w:tcPr>
+            <w:tcW w:w="3119" w:type="dxa"/>
+          </w:tcPr>
+          <w:p>
+            <w:r>
+              <w:t>541fef8</w:t>
+            </w:r>
+          </w:p>
+        </w:tc>
+      </w:tr>
+      <w:tr>
+        <w:tc>
+          <w:tcPr>
+            <w:tcW w:w="3256" w:type="dxa"/>
+          </w:tcPr>
+          <w:p>
+            <w:r>
+              <w:t xml:space="preserve">004: cambiar el color de fondo </w:t>
+            </w:r>
+            <w:r>
+              <w:t>del menu de la cabecera a verde claro</w:t>
+            </w:r>
+          </w:p>
+        </w:tc>
+        <w:tc>
+          <w:tcPr>
+            <w:tcW w:w="2409" w:type="dxa"/>
+          </w:tcPr>
+          <w:p>
+            <w:r>
+              <w:t>Álvaro</w:t>
+            </w:r>
+          </w:p>
+        </w:tc>
+        <w:tc>
+          <w:tcPr>
+            <w:tcW w:w="3119" w:type="dxa"/>
+          </w:tcPr>
+          <w:p>
+            <w:r>
+              <w:t>34578ea</w:t>
+            </w:r>
+          </w:p>
+        </w:tc>
+      </w:tr>
+      <w:tr>
+        <w:tc>
+          <w:tcPr>
+            <w:tcW w:w="3256" w:type="dxa"/>
+          </w:tcPr>
+          <w:p>
+            <w:r>
+              <w:t>005: cambiar el mensaje de bienvenida</w:t>
+            </w:r>
+          </w:p>
+        </w:tc>
+        <w:tc>
+          <w:tcPr>
+            <w:tcW w:w="2409" w:type="dxa"/>
+          </w:tcPr>
+          <w:p>
+            <w:r>
+              <w:t>Miguel</w:t>
+            </w:r>
+          </w:p>
+        </w:tc>
+        <w:tc>
+          <w:tcPr>
+            <w:tcW w:w="3119" w:type="dxa"/>
+          </w:tcPr>
+          <w:p>
+            <w:r>
+              <w:t>6ac5774</w:t>
+            </w:r>
+          </w:p>
+        </w:tc>
+      </w:tr>
+      <w:tr>
+        <w:tc>
+          <w:tcPr>
+            <w:tcW w:w="3256" w:type="dxa"/>
+          </w:tcPr>
+          <w:p>
+            <w:r>
+              <w:t>006: cambiar la imagen de la página de bienvenida por otra mascota</w:t>
+            </w:r>
+          </w:p>
+        </w:tc>
+        <w:tc>
+          <w:tcPr>
+            <w:tcW w:w="2409" w:type="dxa"/>
+          </w:tcPr>
+          <w:p>
+            <w:r>
+              <w:t>Francisco Botello</w:t>
+            </w:r>
+          </w:p>
+        </w:tc>
+        <w:tc>
+          <w:tcPr>
+            <w:tcW w:w="3119" w:type="dxa"/>
+          </w:tcPr>
+          <w:p>
+            <w:r>
+              <w:t>c470a37</w:t>
+            </w:r>
+          </w:p>
+        </w:tc>
+      </w:tr>
+      <w:tr>
+        <w:tc>
+          <w:tcPr>
+            <w:tcW w:w="3256" w:type="dxa"/>
+          </w:tcPr>
+          <w:p>
+            <w:r>
+              <w:t>007: cambiar el color de fondo de la tabla cuando se busca por owners a gris claro</w:t>
+            </w:r>
+          </w:p>
+        </w:tc>
+        <w:tc>
+          <w:tcPr>
+            <w:tcW w:w="2409" w:type="dxa"/>
+          </w:tcPr>
+          <w:p>
+            <w:r>
+              <w:t>Francisco Beltrán</w:t>
+            </w:r>
+          </w:p>
+        </w:tc>
+        <w:tc>
+          <w:tcPr>
+            <w:tcW w:w="3119" w:type="dxa"/>
+          </w:tcPr>
+          <w:p>
+            <w:r>
+              <w:t>4bcb9df</w:t>
+            </w:r>
+          </w:p>
+        </w:tc>
+      </w:tr>
+      <w:tr>
+        <w:tc>
+          <w:tcPr>
+            <w:tcW w:w="3256" w:type="dxa"/>
+          </w:tcPr>
+          <w:p>
+            <w:r>
+              <w:t>008: añadir información personal al pom.xml en la seccióon “developers”</w:t>
+            </w:r>
+          </w:p>
+        </w:tc>
+        <w:tc>
+          <w:tcPr>
+            <w:tcW w:w="2409" w:type="dxa"/>
+          </w:tcPr>
+          <w:p>
+            <w:r>
+              <w:t>Todos</w:t>
+            </w:r>
+          </w:p>
+        </w:tc>
+        <w:tc>
+          <w:tcPr>
+            <w:tcW w:w="3119" w:type="dxa"/>
+          </w:tcPr>
+          <w:p>
+            <w:r>
+              <w:t>f123066</w:t>
+            </w:r>
+            <w:r>
+              <w:t xml:space="preserve"> (en este commit ya todos han introducido su información)</w:t>
+            </w:r>
+          </w:p>
+        </w:tc>
+      </w:tr>
+    </w:tbl>
+    <w:p/>
+    <w:p/>
+    <w:p/>
+    <w:p>
+      <w:r>
+        <w:t>No se han producido otros conflictos a lo largo de las tareas realizadas.</w:t>
+      </w:r>
+    </w:p>
+    <w:p/>
+    <w:p/>
+    <w:p>
+      <w:r>
         <w:t>Los commits correspondientes con los identificadores “ecd070d, 01846f8” fueron revertidos porque en ellas se realizaban tareas correspondientes al punto A2.3.3 del Product Backlog, que había que empezar tras defin</w:t>
       </w:r>
       <w:r>
@@ -1366,11 +1642,6 @@
         <w:t>git revert 01846f8e28a64e671b0d41700558df3eca5019ae</w:t>
       </w:r>
     </w:p>
-    <w:p/>
-    <w:p/>
-    <w:p/>
-    <w:p/>
-    <w:p/>
     <w:p/>
     <w:p>
       <w:pPr>

</xml_diff>

<commit_message>
TAREA 019 (CRITERIO EXTRA)
Añade historial de cambios para el resto de tareas del Sprint
</commit_message>
<xml_diff>
--- a/DocumentationSprint2/IT/S2-IT-A224-HistorialCambios.docx
+++ b/DocumentationSprint2/IT/S2-IT-A224-HistorialCambios.docx
@@ -125,6 +125,7 @@
       <w:bookmarkStart w:id="1" w:name="_Toc66120379"/>
       <w:bookmarkStart w:id="2" w:name="_Toc66120490"/>
       <w:bookmarkStart w:id="3" w:name="_Toc67433225"/>
+      <w:bookmarkStart w:id="4" w:name="_Toc68363079"/>
       <w:r>
         <w:rPr>
           <w:noProof/>
@@ -135,6 +136,7 @@
       <w:bookmarkEnd w:id="1"/>
       <w:bookmarkEnd w:id="2"/>
       <w:bookmarkEnd w:id="3"/>
+      <w:bookmarkEnd w:id="4"/>
     </w:p>
     <w:p/>
     <w:p>
@@ -322,9 +324,10 @@
           <w:shd w:val="clear" w:color="auto" w:fill="FFFFFF"/>
         </w:rPr>
       </w:pPr>
-      <w:bookmarkStart w:id="4" w:name="_Toc66120380"/>
-      <w:bookmarkStart w:id="5" w:name="_Toc66120491"/>
-      <w:bookmarkStart w:id="6" w:name="_Toc67433226"/>
+      <w:bookmarkStart w:id="5" w:name="_Toc66120380"/>
+      <w:bookmarkStart w:id="6" w:name="_Toc66120491"/>
+      <w:bookmarkStart w:id="7" w:name="_Toc67433226"/>
+      <w:bookmarkStart w:id="8" w:name="_Toc68363080"/>
       <w:r>
         <w:rPr>
           <w:rStyle w:val="Ttulo1Car"/>
@@ -333,9 +336,10 @@
         </w:rPr>
         <w:t>Tutor:</w:t>
       </w:r>
-      <w:bookmarkEnd w:id="4"/>
       <w:bookmarkEnd w:id="5"/>
       <w:bookmarkEnd w:id="6"/>
+      <w:bookmarkEnd w:id="7"/>
+      <w:bookmarkEnd w:id="8"/>
       <w:r>
         <w:rPr>
           <w:noProof/>
@@ -367,9 +371,10 @@
           <w:shd w:val="clear" w:color="auto" w:fill="FFFFFF"/>
         </w:rPr>
       </w:pPr>
-      <w:bookmarkStart w:id="7" w:name="_Toc66120381"/>
-      <w:bookmarkStart w:id="8" w:name="_Toc66120492"/>
-      <w:bookmarkStart w:id="9" w:name="_Toc67433227"/>
+      <w:bookmarkStart w:id="9" w:name="_Toc66120381"/>
+      <w:bookmarkStart w:id="10" w:name="_Toc66120492"/>
+      <w:bookmarkStart w:id="11" w:name="_Toc67433227"/>
+      <w:bookmarkStart w:id="12" w:name="_Toc68363081"/>
       <w:r>
         <w:rPr>
           <w:rStyle w:val="Ttulo1Car"/>
@@ -378,9 +383,10 @@
         </w:rPr>
         <w:t>Fecha:</w:t>
       </w:r>
-      <w:bookmarkEnd w:id="7"/>
-      <w:bookmarkEnd w:id="8"/>
       <w:bookmarkEnd w:id="9"/>
+      <w:bookmarkEnd w:id="10"/>
+      <w:bookmarkEnd w:id="11"/>
+      <w:bookmarkEnd w:id="12"/>
       <w:r>
         <w:rPr>
           <w:rStyle w:val="Ttulo1Car"/>
@@ -409,9 +415,10 @@
           <w:szCs w:val="28"/>
         </w:rPr>
       </w:pPr>
-      <w:bookmarkStart w:id="10" w:name="_Toc66120382"/>
-      <w:bookmarkStart w:id="11" w:name="_Toc66120493"/>
-      <w:bookmarkStart w:id="12" w:name="_Toc67433228"/>
+      <w:bookmarkStart w:id="13" w:name="_Toc66120382"/>
+      <w:bookmarkStart w:id="14" w:name="_Toc66120493"/>
+      <w:bookmarkStart w:id="15" w:name="_Toc67433228"/>
+      <w:bookmarkStart w:id="16" w:name="_Toc68363082"/>
       <w:r>
         <w:rPr>
           <w:rStyle w:val="Ttulo1Car"/>
@@ -420,9 +427,10 @@
         </w:rPr>
         <w:t>Repositorio:</w:t>
       </w:r>
-      <w:bookmarkEnd w:id="10"/>
-      <w:bookmarkEnd w:id="11"/>
-      <w:bookmarkEnd w:id="12"/>
+      <w:bookmarkEnd w:id="13"/>
+      <w:bookmarkEnd w:id="14"/>
+      <w:bookmarkEnd w:id="15"/>
+      <w:bookmarkEnd w:id="16"/>
       <w:r>
         <w:rPr>
           <w:rStyle w:val="Ttulo1Car"/>
@@ -493,9 +501,10 @@
         </w:rPr>
         <w:t xml:space="preserve">    </w:t>
       </w:r>
-      <w:bookmarkStart w:id="13" w:name="_Toc66120383"/>
-      <w:bookmarkStart w:id="14" w:name="_Toc66120494"/>
-      <w:bookmarkStart w:id="15" w:name="_Toc67433229"/>
+      <w:bookmarkStart w:id="17" w:name="_Toc66120383"/>
+      <w:bookmarkStart w:id="18" w:name="_Toc66120494"/>
+      <w:bookmarkStart w:id="19" w:name="_Toc67433229"/>
+      <w:bookmarkStart w:id="20" w:name="_Toc68363083"/>
       <w:r>
         <w:rPr>
           <w:noProof/>
@@ -514,15 +523,16 @@
         </w:rPr>
         <w:t>-</w:t>
       </w:r>
-      <w:bookmarkEnd w:id="13"/>
-      <w:bookmarkEnd w:id="14"/>
+      <w:bookmarkEnd w:id="17"/>
+      <w:bookmarkEnd w:id="18"/>
       <w:r>
         <w:rPr>
           <w:noProof/>
         </w:rPr>
         <w:t>51</w:t>
       </w:r>
-      <w:bookmarkEnd w:id="15"/>
+      <w:bookmarkEnd w:id="19"/>
+      <w:bookmarkEnd w:id="20"/>
     </w:p>
     <w:p>
       <w:pPr>
@@ -534,9 +544,10 @@
           <w:szCs w:val="32"/>
         </w:rPr>
       </w:pPr>
-      <w:bookmarkStart w:id="16" w:name="_Toc66120384"/>
-      <w:bookmarkStart w:id="17" w:name="_Toc66120495"/>
-      <w:bookmarkStart w:id="18" w:name="_Toc67433230"/>
+      <w:bookmarkStart w:id="21" w:name="_Toc66120384"/>
+      <w:bookmarkStart w:id="22" w:name="_Toc66120495"/>
+      <w:bookmarkStart w:id="23" w:name="_Toc67433230"/>
+      <w:bookmarkStart w:id="24" w:name="_Toc68363084"/>
       <w:r>
         <w:rPr>
           <w:noProof/>
@@ -551,7 +562,7 @@
           <w:sz w:val="32"/>
           <w:szCs w:val="32"/>
         </w:rPr>
-        <w:t>1</w:t>
+        <w:t>2</w:t>
       </w:r>
       <w:r>
         <w:rPr>
@@ -561,16 +572,16 @@
         </w:rPr>
         <w:t>.</w:t>
       </w:r>
-      <w:bookmarkEnd w:id="16"/>
-      <w:bookmarkEnd w:id="17"/>
-      <w:bookmarkEnd w:id="18"/>
+      <w:bookmarkEnd w:id="21"/>
+      <w:bookmarkEnd w:id="22"/>
+      <w:bookmarkEnd w:id="23"/>
       <w:r>
         <w:rPr>
           <w:noProof/>
           <w:sz w:val="32"/>
           <w:szCs w:val="32"/>
         </w:rPr>
-        <w:t>1</w:t>
+        <w:t>0</w:t>
       </w:r>
       <w:r>
         <w:rPr>
@@ -580,6 +591,7 @@
         </w:rPr>
         <w:t>.0</w:t>
       </w:r>
+      <w:bookmarkEnd w:id="24"/>
     </w:p>
     <w:p>
       <w:pPr>
@@ -607,9 +619,10 @@
           <w:szCs w:val="32"/>
         </w:rPr>
       </w:pPr>
-      <w:bookmarkStart w:id="19" w:name="_Toc66120385"/>
-      <w:bookmarkStart w:id="20" w:name="_Toc66120496"/>
-      <w:bookmarkStart w:id="21" w:name="_Toc67433231"/>
+      <w:bookmarkStart w:id="25" w:name="_Toc66120385"/>
+      <w:bookmarkStart w:id="26" w:name="_Toc66120496"/>
+      <w:bookmarkStart w:id="27" w:name="_Toc67433231"/>
+      <w:bookmarkStart w:id="28" w:name="_Toc68363085"/>
       <w:r>
         <w:rPr>
           <w:noProof/>
@@ -619,9 +632,10 @@
         <w:lastRenderedPageBreak/>
         <w:t>Historial de versiones</w:t>
       </w:r>
-      <w:bookmarkEnd w:id="19"/>
-      <w:bookmarkEnd w:id="20"/>
-      <w:bookmarkEnd w:id="21"/>
+      <w:bookmarkEnd w:id="25"/>
+      <w:bookmarkEnd w:id="26"/>
+      <w:bookmarkEnd w:id="27"/>
+      <w:bookmarkEnd w:id="28"/>
     </w:p>
     <w:p>
       <w:pPr>
@@ -657,9 +671,10 @@
                 <w:lang w:val="es-ES"/>
               </w:rPr>
             </w:pPr>
-            <w:bookmarkStart w:id="22" w:name="_Toc66120386"/>
-            <w:bookmarkStart w:id="23" w:name="_Toc66120497"/>
-            <w:bookmarkStart w:id="24" w:name="_Toc67433232"/>
+            <w:bookmarkStart w:id="29" w:name="_Toc66120386"/>
+            <w:bookmarkStart w:id="30" w:name="_Toc66120497"/>
+            <w:bookmarkStart w:id="31" w:name="_Toc67433232"/>
+            <w:bookmarkStart w:id="32" w:name="_Toc68363086"/>
             <w:r>
               <w:rPr>
                 <w:noProof/>
@@ -667,9 +682,10 @@
               </w:rPr>
               <w:t>Fecha</w:t>
             </w:r>
-            <w:bookmarkEnd w:id="22"/>
-            <w:bookmarkEnd w:id="23"/>
-            <w:bookmarkEnd w:id="24"/>
+            <w:bookmarkEnd w:id="29"/>
+            <w:bookmarkEnd w:id="30"/>
+            <w:bookmarkEnd w:id="31"/>
+            <w:bookmarkEnd w:id="32"/>
           </w:p>
         </w:tc>
         <w:tc>
@@ -685,9 +701,10 @@
                 <w:lang w:val="es-ES"/>
               </w:rPr>
             </w:pPr>
-            <w:bookmarkStart w:id="25" w:name="_Toc66120387"/>
-            <w:bookmarkStart w:id="26" w:name="_Toc66120498"/>
-            <w:bookmarkStart w:id="27" w:name="_Toc67433233"/>
+            <w:bookmarkStart w:id="33" w:name="_Toc66120387"/>
+            <w:bookmarkStart w:id="34" w:name="_Toc66120498"/>
+            <w:bookmarkStart w:id="35" w:name="_Toc67433233"/>
+            <w:bookmarkStart w:id="36" w:name="_Toc68363087"/>
             <w:r>
               <w:rPr>
                 <w:noProof/>
@@ -695,9 +712,10 @@
               </w:rPr>
               <w:t>Versión</w:t>
             </w:r>
-            <w:bookmarkEnd w:id="25"/>
-            <w:bookmarkEnd w:id="26"/>
-            <w:bookmarkEnd w:id="27"/>
+            <w:bookmarkEnd w:id="33"/>
+            <w:bookmarkEnd w:id="34"/>
+            <w:bookmarkEnd w:id="35"/>
+            <w:bookmarkEnd w:id="36"/>
           </w:p>
         </w:tc>
         <w:tc>
@@ -713,9 +731,10 @@
                 <w:lang w:val="es-ES"/>
               </w:rPr>
             </w:pPr>
-            <w:bookmarkStart w:id="28" w:name="_Toc66120388"/>
-            <w:bookmarkStart w:id="29" w:name="_Toc66120499"/>
-            <w:bookmarkStart w:id="30" w:name="_Toc67433234"/>
+            <w:bookmarkStart w:id="37" w:name="_Toc66120388"/>
+            <w:bookmarkStart w:id="38" w:name="_Toc66120499"/>
+            <w:bookmarkStart w:id="39" w:name="_Toc67433234"/>
+            <w:bookmarkStart w:id="40" w:name="_Toc68363088"/>
             <w:r>
               <w:rPr>
                 <w:noProof/>
@@ -723,9 +742,10 @@
               </w:rPr>
               <w:t>Descripción de los cambios</w:t>
             </w:r>
-            <w:bookmarkEnd w:id="28"/>
-            <w:bookmarkEnd w:id="29"/>
-            <w:bookmarkEnd w:id="30"/>
+            <w:bookmarkEnd w:id="37"/>
+            <w:bookmarkEnd w:id="38"/>
+            <w:bookmarkEnd w:id="39"/>
+            <w:bookmarkEnd w:id="40"/>
           </w:p>
         </w:tc>
       </w:tr>
@@ -884,11 +904,129 @@
           </w:p>
         </w:tc>
       </w:tr>
+      <w:tr>
+        <w:tc>
+          <w:tcPr>
+            <w:tcW w:w="1375" w:type="dxa"/>
+          </w:tcPr>
+          <w:p>
+            <w:pPr>
+              <w:rPr>
+                <w:noProof/>
+              </w:rPr>
+            </w:pPr>
+            <w:r>
+              <w:rPr>
+                <w:noProof/>
+              </w:rPr>
+              <w:t>03/04/2021</w:t>
+            </w:r>
+          </w:p>
+        </w:tc>
+        <w:tc>
+          <w:tcPr>
+            <w:tcW w:w="1030" w:type="dxa"/>
+          </w:tcPr>
+          <w:p>
+            <w:pPr>
+              <w:rPr>
+                <w:noProof/>
+              </w:rPr>
+            </w:pPr>
+            <w:r>
+              <w:rPr>
+                <w:noProof/>
+              </w:rPr>
+              <w:t>V1.2.0</w:t>
+            </w:r>
+          </w:p>
+        </w:tc>
+        <w:tc>
+          <w:tcPr>
+            <w:tcW w:w="5812" w:type="dxa"/>
+          </w:tcPr>
+          <w:p>
+            <w:pPr>
+              <w:pStyle w:val="Prrafodelista"/>
+              <w:numPr>
+                <w:ilvl w:val="0"/>
+                <w:numId w:val="2"/>
+              </w:numPr>
+              <w:rPr>
+                <w:noProof/>
+              </w:rPr>
+            </w:pPr>
+            <w:r>
+              <w:rPr>
+                <w:noProof/>
+              </w:rPr>
+              <w:t>Añadido tarea extra (historial de cambios con el resto de tareas)</w:t>
+            </w:r>
+          </w:p>
+        </w:tc>
+      </w:tr>
+      <w:tr>
+        <w:tc>
+          <w:tcPr>
+            <w:tcW w:w="1375" w:type="dxa"/>
+          </w:tcPr>
+          <w:p>
+            <w:pPr>
+              <w:rPr>
+                <w:noProof/>
+              </w:rPr>
+            </w:pPr>
+            <w:r>
+              <w:rPr>
+                <w:noProof/>
+              </w:rPr>
+              <w:t>03/04/2021</w:t>
+            </w:r>
+          </w:p>
+        </w:tc>
+        <w:tc>
+          <w:tcPr>
+            <w:tcW w:w="1030" w:type="dxa"/>
+          </w:tcPr>
+          <w:p>
+            <w:pPr>
+              <w:rPr>
+                <w:noProof/>
+              </w:rPr>
+            </w:pPr>
+            <w:r>
+              <w:rPr>
+                <w:noProof/>
+              </w:rPr>
+              <w:t>V2.0.0</w:t>
+            </w:r>
+          </w:p>
+        </w:tc>
+        <w:tc>
+          <w:tcPr>
+            <w:tcW w:w="5812" w:type="dxa"/>
+          </w:tcPr>
+          <w:p>
+            <w:pPr>
+              <w:pStyle w:val="Prrafodelista"/>
+              <w:numPr>
+                <w:ilvl w:val="0"/>
+                <w:numId w:val="2"/>
+              </w:numPr>
+              <w:rPr>
+                <w:noProof/>
+              </w:rPr>
+            </w:pPr>
+            <w:r>
+              <w:rPr>
+                <w:noProof/>
+              </w:rPr>
+              <w:t>Aprobado por el grupo</w:t>
+            </w:r>
+          </w:p>
+        </w:tc>
+      </w:tr>
     </w:tbl>
-    <w:p/>
-    <w:p/>
-    <w:p/>
-    <w:p/>
     <w:p/>
     <w:p/>
     <w:p/>
@@ -997,13 +1135,13 @@
               <w:lang w:eastAsia="es-ES"/>
             </w:rPr>
           </w:pPr>
-          <w:hyperlink w:anchor="_Toc67433235" w:history="1">
+          <w:hyperlink w:anchor="_Toc68363089" w:history="1">
             <w:r>
               <w:rPr>
                 <w:rStyle w:val="Hipervnculo"/>
                 <w:noProof/>
               </w:rPr>
-              <w:t>HISTORIAL DE CAMBIOS.</w:t>
+              <w:t>HISTORIAL DE CAMBIOS DE LAS TAREAS 001-008.</w:t>
             </w:r>
             <w:r>
               <w:rPr>
@@ -1024,7 +1162,7 @@
                 <w:noProof/>
                 <w:webHidden/>
               </w:rPr>
-              <w:instrText xml:space="preserve"> PAGEREF _Toc67433235 \h </w:instrText>
+              <w:instrText xml:space="preserve"> PAGEREF _Toc68363089 \h </w:instrText>
             </w:r>
             <w:r>
               <w:rPr>
@@ -1045,6 +1183,222 @@
                 <w:webHidden/>
               </w:rPr>
               <w:t>4</w:t>
+            </w:r>
+            <w:r>
+              <w:rPr>
+                <w:noProof/>
+                <w:webHidden/>
+              </w:rPr>
+              <w:fldChar w:fldCharType="end"/>
+            </w:r>
+          </w:hyperlink>
+        </w:p>
+        <w:p>
+          <w:pPr>
+            <w:pStyle w:val="TDC1"/>
+            <w:tabs>
+              <w:tab w:val="right" w:leader="dot" w:pos="8494"/>
+            </w:tabs>
+            <w:rPr>
+              <w:rFonts w:eastAsiaTheme="minorEastAsia"/>
+              <w:noProof/>
+              <w:sz w:val="22"/>
+              <w:szCs w:val="22"/>
+              <w:lang w:eastAsia="es-ES"/>
+            </w:rPr>
+          </w:pPr>
+          <w:hyperlink w:anchor="_Toc68363090" w:history="1">
+            <w:r>
+              <w:rPr>
+                <w:rStyle w:val="Hipervnculo"/>
+                <w:noProof/>
+              </w:rPr>
+              <w:t>TAREA EXTRA: EXTENDER HISTORIAL AL RESTO DE TAREAS</w:t>
+            </w:r>
+            <w:r>
+              <w:rPr>
+                <w:noProof/>
+                <w:webHidden/>
+              </w:rPr>
+              <w:tab/>
+            </w:r>
+            <w:r>
+              <w:rPr>
+                <w:noProof/>
+                <w:webHidden/>
+              </w:rPr>
+              <w:fldChar w:fldCharType="begin"/>
+            </w:r>
+            <w:r>
+              <w:rPr>
+                <w:noProof/>
+                <w:webHidden/>
+              </w:rPr>
+              <w:instrText xml:space="preserve"> PAGEREF _Toc68363090 \h </w:instrText>
+            </w:r>
+            <w:r>
+              <w:rPr>
+                <w:noProof/>
+                <w:webHidden/>
+              </w:rPr>
+            </w:r>
+            <w:r>
+              <w:rPr>
+                <w:noProof/>
+                <w:webHidden/>
+              </w:rPr>
+              <w:fldChar w:fldCharType="separate"/>
+            </w:r>
+            <w:r>
+              <w:rPr>
+                <w:noProof/>
+                <w:webHidden/>
+              </w:rPr>
+              <w:t>6</w:t>
+            </w:r>
+            <w:r>
+              <w:rPr>
+                <w:noProof/>
+                <w:webHidden/>
+              </w:rPr>
+              <w:fldChar w:fldCharType="end"/>
+            </w:r>
+          </w:hyperlink>
+        </w:p>
+        <w:p>
+          <w:pPr>
+            <w:pStyle w:val="TDC2"/>
+            <w:tabs>
+              <w:tab w:val="right" w:leader="dot" w:pos="8494"/>
+            </w:tabs>
+            <w:rPr>
+              <w:rFonts w:eastAsiaTheme="minorEastAsia"/>
+              <w:noProof/>
+              <w:sz w:val="22"/>
+              <w:szCs w:val="22"/>
+              <w:lang w:eastAsia="es-ES"/>
+            </w:rPr>
+          </w:pPr>
+          <w:hyperlink w:anchor="_Toc68363091" w:history="1">
+            <w:r>
+              <w:rPr>
+                <w:rStyle w:val="Hipervnculo"/>
+                <w:noProof/>
+              </w:rPr>
+              <w:t>RELEASE.</w:t>
+            </w:r>
+            <w:r>
+              <w:rPr>
+                <w:noProof/>
+                <w:webHidden/>
+              </w:rPr>
+              <w:tab/>
+            </w:r>
+            <w:r>
+              <w:rPr>
+                <w:noProof/>
+                <w:webHidden/>
+              </w:rPr>
+              <w:fldChar w:fldCharType="begin"/>
+            </w:r>
+            <w:r>
+              <w:rPr>
+                <w:noProof/>
+                <w:webHidden/>
+              </w:rPr>
+              <w:instrText xml:space="preserve"> PAGEREF _Toc68363091 \h </w:instrText>
+            </w:r>
+            <w:r>
+              <w:rPr>
+                <w:noProof/>
+                <w:webHidden/>
+              </w:rPr>
+            </w:r>
+            <w:r>
+              <w:rPr>
+                <w:noProof/>
+                <w:webHidden/>
+              </w:rPr>
+              <w:fldChar w:fldCharType="separate"/>
+            </w:r>
+            <w:r>
+              <w:rPr>
+                <w:noProof/>
+                <w:webHidden/>
+              </w:rPr>
+              <w:t>9</w:t>
+            </w:r>
+            <w:r>
+              <w:rPr>
+                <w:noProof/>
+                <w:webHidden/>
+              </w:rPr>
+              <w:fldChar w:fldCharType="end"/>
+            </w:r>
+          </w:hyperlink>
+        </w:p>
+        <w:p>
+          <w:pPr>
+            <w:pStyle w:val="TDC2"/>
+            <w:tabs>
+              <w:tab w:val="right" w:leader="dot" w:pos="8494"/>
+            </w:tabs>
+            <w:rPr>
+              <w:rFonts w:eastAsiaTheme="minorEastAsia"/>
+              <w:noProof/>
+              <w:sz w:val="22"/>
+              <w:szCs w:val="22"/>
+              <w:lang w:eastAsia="es-ES"/>
+            </w:rPr>
+          </w:pPr>
+          <w:hyperlink w:anchor="_Toc68363092" w:history="1">
+            <w:r>
+              <w:rPr>
+                <w:rStyle w:val="Hipervnculo"/>
+                <w:noProof/>
+              </w:rPr>
+              <w:t>VENTAJAS Y DESVENTAJAS DE USAR LA ESTRATEGIA DE RAMAS “GITFLOW”</w:t>
+            </w:r>
+            <w:r>
+              <w:rPr>
+                <w:noProof/>
+                <w:webHidden/>
+              </w:rPr>
+              <w:tab/>
+            </w:r>
+            <w:r>
+              <w:rPr>
+                <w:noProof/>
+                <w:webHidden/>
+              </w:rPr>
+              <w:fldChar w:fldCharType="begin"/>
+            </w:r>
+            <w:r>
+              <w:rPr>
+                <w:noProof/>
+                <w:webHidden/>
+              </w:rPr>
+              <w:instrText xml:space="preserve"> PAGEREF _Toc68363092 \h </w:instrText>
+            </w:r>
+            <w:r>
+              <w:rPr>
+                <w:noProof/>
+                <w:webHidden/>
+              </w:rPr>
+            </w:r>
+            <w:r>
+              <w:rPr>
+                <w:noProof/>
+                <w:webHidden/>
+              </w:rPr>
+              <w:fldChar w:fldCharType="separate"/>
+            </w:r>
+            <w:r>
+              <w:rPr>
+                <w:noProof/>
+                <w:webHidden/>
+              </w:rPr>
+              <w:t>9</w:t>
             </w:r>
             <w:r>
               <w:rPr>
@@ -1125,12 +1479,18 @@
       <w:pPr>
         <w:pStyle w:val="Ttulo1"/>
       </w:pPr>
-      <w:bookmarkStart w:id="31" w:name="_Toc67433235"/>
+      <w:bookmarkStart w:id="41" w:name="_Toc68363089"/>
       <w:r>
         <w:lastRenderedPageBreak/>
-        <w:t>HISTORIAL DE CAMBIOS.</w:t>
-      </w:r>
-      <w:bookmarkEnd w:id="31"/>
+        <w:t>HISTORIAL DE CAMBIOS</w:t>
+      </w:r>
+      <w:r>
+        <w:t xml:space="preserve"> DE LAS TAREAS 001-008</w:t>
+      </w:r>
+      <w:r>
+        <w:t>.</w:t>
+      </w:r>
+      <w:bookmarkEnd w:id="41"/>
     </w:p>
     <w:p>
       <w:pPr>
@@ -1150,228 +1510,60 @@
           <w:bCs/>
         </w:rPr>
       </w:pPr>
-      <w:proofErr w:type="spellStart"/>
       <w:r>
         <w:rPr>
           <w:b/>
           <w:bCs/>
         </w:rPr>
-        <w:t>git</w:t>
-      </w:r>
-      <w:proofErr w:type="spellEnd"/>
+        <w:t xml:space="preserve">git log --all --decorate --oneline </w:t>
+      </w:r>
       <w:r>
         <w:rPr>
           <w:b/>
           <w:bCs/>
         </w:rPr>
-        <w:t xml:space="preserve"> log --</w:t>
-      </w:r>
-      <w:proofErr w:type="spellStart"/>
+        <w:t>--</w:t>
+      </w:r>
       <w:r>
         <w:rPr>
           <w:b/>
           <w:bCs/>
         </w:rPr>
-        <w:t>all</w:t>
-      </w:r>
-      <w:proofErr w:type="spellEnd"/>
-      <w:r>
+        <w:t>graph</w:t>
+      </w:r>
+    </w:p>
+    <w:p>
+      <w:pPr>
         <w:rPr>
           <w:b/>
           <w:bCs/>
         </w:rPr>
-        <w:t xml:space="preserve"> --</w:t>
-      </w:r>
-      <w:proofErr w:type="spellStart"/>
-      <w:r>
-        <w:rPr>
-          <w:b/>
-          <w:bCs/>
-        </w:rPr>
-        <w:t>decorate</w:t>
-      </w:r>
-      <w:proofErr w:type="spellEnd"/>
-      <w:r>
-        <w:rPr>
-          <w:b/>
-          <w:bCs/>
-        </w:rPr>
-        <w:t xml:space="preserve"> --</w:t>
-      </w:r>
-      <w:proofErr w:type="spellStart"/>
-      <w:r>
-        <w:rPr>
-          <w:b/>
-          <w:bCs/>
-        </w:rPr>
-        <w:t>oneline</w:t>
-      </w:r>
-      <w:proofErr w:type="spellEnd"/>
-      <w:r>
-        <w:rPr>
-          <w:b/>
-          <w:bCs/>
-        </w:rPr>
-        <w:t xml:space="preserve"> </w:t>
-      </w:r>
-      <w:r>
-        <w:rPr>
-          <w:b/>
-          <w:bCs/>
-        </w:rPr>
-        <w:t>--</w:t>
-      </w:r>
-      <w:proofErr w:type="spellStart"/>
-      <w:r>
-        <w:rPr>
-          <w:b/>
-          <w:bCs/>
-        </w:rPr>
-        <w:t>graph</w:t>
-      </w:r>
-      <w:proofErr w:type="spellEnd"/>
-    </w:p>
-    <w:p>
-      <w:pPr>
-        <w:rPr>
-          <w:b/>
-          <w:bCs/>
-        </w:rPr>
-      </w:pPr>
-    </w:p>
-    <w:p/>
-    <w:p>
-      <w:r>
-        <w:t xml:space="preserve">* 0205720 (HEAD -&gt; </w:t>
-      </w:r>
-      <w:proofErr w:type="gramStart"/>
-      <w:r>
-        <w:t>master</w:t>
-      </w:r>
-      <w:proofErr w:type="gramEnd"/>
-      <w:r>
-        <w:t xml:space="preserve">, </w:t>
-      </w:r>
-      <w:proofErr w:type="spellStart"/>
-      <w:r>
-        <w:t>origin</w:t>
-      </w:r>
-      <w:proofErr w:type="spellEnd"/>
-      <w:r>
-        <w:t xml:space="preserve">/master) </w:t>
-      </w:r>
-      <w:proofErr w:type="spellStart"/>
-      <w:r>
-        <w:t>Revert</w:t>
-      </w:r>
-      <w:proofErr w:type="spellEnd"/>
-      <w:r>
-        <w:t xml:space="preserve"> "Cambios en el CSS (tema </w:t>
-      </w:r>
-      <w:proofErr w:type="spellStart"/>
-      <w:r>
-        <w:t>marron</w:t>
-      </w:r>
-      <w:proofErr w:type="spellEnd"/>
-      <w:r>
-        <w:t>)"</w:t>
-      </w:r>
-    </w:p>
-    <w:p>
-      <w:r>
-        <w:t xml:space="preserve">* f9d2004 </w:t>
-      </w:r>
-      <w:proofErr w:type="spellStart"/>
-      <w:r>
-        <w:t>Revert</w:t>
-      </w:r>
-      <w:proofErr w:type="spellEnd"/>
-      <w:r>
-        <w:t xml:space="preserve"> "</w:t>
-      </w:r>
-      <w:proofErr w:type="spellStart"/>
-      <w:r>
-        <w:t>imagenes</w:t>
-      </w:r>
-      <w:proofErr w:type="spellEnd"/>
-      <w:r>
-        <w:t xml:space="preserve"> </w:t>
-      </w:r>
-      <w:proofErr w:type="spellStart"/>
-      <w:r>
-        <w:t>css</w:t>
-      </w:r>
-      <w:proofErr w:type="spellEnd"/>
-      <w:r>
-        <w:t>"</w:t>
-      </w:r>
-    </w:p>
-    <w:p>
-      <w:r>
-        <w:t xml:space="preserve">* ecd070d </w:t>
-      </w:r>
-      <w:proofErr w:type="spellStart"/>
-      <w:r>
-        <w:t>imagenes</w:t>
-      </w:r>
-      <w:proofErr w:type="spellEnd"/>
-      <w:r>
-        <w:t xml:space="preserve"> </w:t>
-      </w:r>
-      <w:proofErr w:type="spellStart"/>
-      <w:r>
-        <w:t>css</w:t>
-      </w:r>
-      <w:proofErr w:type="spellEnd"/>
-    </w:p>
-    <w:p>
-      <w:r>
-        <w:t xml:space="preserve">* 01846f8 Cambios en el CSS (tema </w:t>
-      </w:r>
-      <w:proofErr w:type="spellStart"/>
-      <w:r>
-        <w:t>marron</w:t>
-      </w:r>
-      <w:proofErr w:type="spellEnd"/>
-      <w:r>
-        <w:t>)</w:t>
-      </w:r>
-    </w:p>
-    <w:p>
-      <w:r>
-        <w:t xml:space="preserve">*   0490ac5 </w:t>
-      </w:r>
-      <w:proofErr w:type="spellStart"/>
-      <w:r>
-        <w:t>Merge</w:t>
-      </w:r>
-      <w:proofErr w:type="spellEnd"/>
-      <w:r>
-        <w:t xml:space="preserve"> </w:t>
-      </w:r>
-      <w:proofErr w:type="spellStart"/>
-      <w:r>
-        <w:t>branch</w:t>
-      </w:r>
-      <w:proofErr w:type="spellEnd"/>
-      <w:r>
-        <w:t xml:space="preserve"> '</w:t>
-      </w:r>
-      <w:proofErr w:type="gramStart"/>
-      <w:r>
-        <w:t>master</w:t>
-      </w:r>
-      <w:proofErr w:type="gramEnd"/>
-      <w:r>
-        <w:t xml:space="preserve">' </w:t>
-      </w:r>
-      <w:proofErr w:type="spellStart"/>
-      <w:r>
-        <w:t>of</w:t>
-      </w:r>
-      <w:proofErr w:type="spellEnd"/>
-      <w:r>
-        <w:t xml:space="preserve"> https://github.com/gii-is-psg2/PSG2-2021-G5-51</w:t>
+      </w:pPr>
+    </w:p>
+    <w:p/>
+    <w:p>
+      <w:r>
+        <w:t>* 0205720 (HEAD -&gt; master, origin/master) Revert "Cambios en el CSS (tema marron)"</w:t>
+      </w:r>
+    </w:p>
+    <w:p>
+      <w:r>
+        <w:t>* f9d2004 Revert "imagenes css"</w:t>
+      </w:r>
+    </w:p>
+    <w:p>
+      <w:r>
+        <w:t>* ecd070d imagenes css</w:t>
+      </w:r>
+    </w:p>
+    <w:p>
+      <w:r>
+        <w:t>* 01846f8 Cambios en el CSS (tema marron)</w:t>
+      </w:r>
+    </w:p>
+    <w:p>
+      <w:r>
+        <w:t>*   0490ac5 Merge branch 'master' of https://github.com/gii-is-psg2/PSG2-2021-G5-51</w:t>
       </w:r>
     </w:p>
     <w:p>
@@ -1401,39 +1593,7 @@
     </w:p>
     <w:p>
       <w:r>
-        <w:t xml:space="preserve">*   f8df8b3 </w:t>
-      </w:r>
-      <w:proofErr w:type="spellStart"/>
-      <w:r>
-        <w:t>Merge</w:t>
-      </w:r>
-      <w:proofErr w:type="spellEnd"/>
-      <w:r>
-        <w:t xml:space="preserve"> </w:t>
-      </w:r>
-      <w:proofErr w:type="spellStart"/>
-      <w:r>
-        <w:t>branch</w:t>
-      </w:r>
-      <w:proofErr w:type="spellEnd"/>
-      <w:r>
-        <w:t xml:space="preserve"> '</w:t>
-      </w:r>
-      <w:proofErr w:type="gramStart"/>
-      <w:r>
-        <w:t>master</w:t>
-      </w:r>
-      <w:proofErr w:type="gramEnd"/>
-      <w:r>
-        <w:t xml:space="preserve">' </w:t>
-      </w:r>
-      <w:proofErr w:type="spellStart"/>
-      <w:r>
-        <w:t>of</w:t>
-      </w:r>
-      <w:proofErr w:type="spellEnd"/>
-      <w:r>
-        <w:t xml:space="preserve"> https://github.com/gii-is-psg2/PSG2-2021-G5-51</w:t>
+        <w:t>*   f8df8b3 Merge branch 'master' of https://github.com/gii-is-psg2/PSG2-2021-G5-51</w:t>
       </w:r>
     </w:p>
     <w:p>
@@ -1448,15 +1608,7 @@
     </w:p>
     <w:p>
       <w:r>
-        <w:t xml:space="preserve">* | 34578ea Tarea 004 terminada. </w:t>
-      </w:r>
-      <w:proofErr w:type="spellStart"/>
-      <w:r>
-        <w:t>Closes</w:t>
-      </w:r>
-      <w:proofErr w:type="spellEnd"/>
-      <w:r>
-        <w:t xml:space="preserve"> #9</w:t>
+        <w:t>* | 34578ea Tarea 004 terminada. Closes #9</w:t>
       </w:r>
     </w:p>
     <w:p>
@@ -1476,15 +1628,7 @@
     </w:p>
     <w:p>
       <w:r>
-        <w:t xml:space="preserve">* 28746b7 </w:t>
-      </w:r>
-      <w:proofErr w:type="spellStart"/>
-      <w:r>
-        <w:t>Update</w:t>
-      </w:r>
-      <w:proofErr w:type="spellEnd"/>
-      <w:r>
-        <w:t xml:space="preserve"> pom.xml</w:t>
+        <w:t>* 28746b7 Update pom.xml</w:t>
       </w:r>
     </w:p>
     <w:p>
@@ -1504,21 +1648,8 @@
     </w:p>
     <w:p>
       <w:r>
-        <w:t xml:space="preserve">* f67397a </w:t>
-      </w:r>
-      <w:proofErr w:type="spellStart"/>
-      <w:r>
-        <w:t>Initial</w:t>
-      </w:r>
-      <w:proofErr w:type="spellEnd"/>
-      <w:r>
-        <w:t xml:space="preserve"> </w:t>
-      </w:r>
-      <w:proofErr w:type="spellStart"/>
-      <w:r>
-        <w:t>commit</w:t>
-      </w:r>
-      <w:proofErr w:type="spellEnd"/>
+        <w:t>* f67397a Initial commit</w:t>
+      </w:r>
     </w:p>
     <w:p/>
     <w:p/>
@@ -1535,15 +1666,7 @@
     <w:p>
       <w:r>
         <w:lastRenderedPageBreak/>
-        <w:t xml:space="preserve">La correspondencia de tareas es la siguiente (usando letras del punto A2.2.3 del </w:t>
-      </w:r>
-      <w:proofErr w:type="spellStart"/>
-      <w:r>
-        <w:t>Product</w:t>
-      </w:r>
-      <w:proofErr w:type="spellEnd"/>
-      <w:r>
-        <w:t xml:space="preserve"> Backlog):</w:t>
+        <w:t>La correspondencia de tareas es la siguiente (usando letras del punto A2.2.3 del Product Backlog):</w:t>
       </w:r>
     </w:p>
     <w:p>
@@ -1575,7 +1698,6 @@
                 <w:bCs/>
               </w:rPr>
             </w:pPr>
-            <w:proofErr w:type="spellStart"/>
             <w:r>
               <w:rPr>
                 <w:b/>
@@ -1583,7 +1705,6 @@
               </w:rPr>
               <w:t>Tarea</w:t>
             </w:r>
-            <w:proofErr w:type="spellEnd"/>
           </w:p>
         </w:tc>
         <w:tc>
@@ -1597,50 +1718,541 @@
                 <w:bCs/>
               </w:rPr>
             </w:pPr>
-            <w:proofErr w:type="spellStart"/>
             <w:r>
               <w:rPr>
                 <w:b/>
                 <w:bCs/>
               </w:rPr>
-              <w:t>Realizado</w:t>
-            </w:r>
-            <w:proofErr w:type="spellEnd"/>
-            <w:r>
+              <w:t>Realizado por</w:t>
+            </w:r>
+          </w:p>
+        </w:tc>
+        <w:tc>
+          <w:tcPr>
+            <w:tcW w:w="3119" w:type="dxa"/>
+          </w:tcPr>
+          <w:p>
+            <w:pPr>
               <w:rPr>
                 <w:b/>
                 <w:bCs/>
               </w:rPr>
-              <w:t xml:space="preserve"> por</w:t>
-            </w:r>
-          </w:p>
-        </w:tc>
-        <w:tc>
-          <w:tcPr>
-            <w:tcW w:w="3119" w:type="dxa"/>
-          </w:tcPr>
-          <w:p>
-            <w:pPr>
+            </w:pPr>
+            <w:r>
               <w:rPr>
                 <w:b/>
                 <w:bCs/>
               </w:rPr>
-            </w:pPr>
-            <w:proofErr w:type="spellStart"/>
-            <w:r>
+              <w:t>Identificador de commit</w:t>
+            </w:r>
+          </w:p>
+        </w:tc>
+      </w:tr>
+      <w:tr>
+        <w:tc>
+          <w:tcPr>
+            <w:tcW w:w="3256" w:type="dxa"/>
+          </w:tcPr>
+          <w:p>
+            <w:r>
+              <w:t>002: cambiar el pom.xml</w:t>
+            </w:r>
+          </w:p>
+        </w:tc>
+        <w:tc>
+          <w:tcPr>
+            <w:tcW w:w="2409" w:type="dxa"/>
+          </w:tcPr>
+          <w:p>
+            <w:r>
+              <w:t>Francisco Beltrán</w:t>
+            </w:r>
+          </w:p>
+        </w:tc>
+        <w:tc>
+          <w:tcPr>
+            <w:tcW w:w="3119" w:type="dxa"/>
+          </w:tcPr>
+          <w:p>
+            <w:r>
+              <w:t>947d05a</w:t>
+            </w:r>
+          </w:p>
+        </w:tc>
+      </w:tr>
+      <w:tr>
+        <w:tc>
+          <w:tcPr>
+            <w:tcW w:w="3256" w:type="dxa"/>
+          </w:tcPr>
+          <w:p>
+            <w:r>
+              <w:t>003: cambiar el color de los botones de la cabecera a rojo claro</w:t>
+            </w:r>
+          </w:p>
+        </w:tc>
+        <w:tc>
+          <w:tcPr>
+            <w:tcW w:w="2409" w:type="dxa"/>
+          </w:tcPr>
+          <w:p>
+            <w:r>
+              <w:t>Francisco Borrego</w:t>
+            </w:r>
+          </w:p>
+        </w:tc>
+        <w:tc>
+          <w:tcPr>
+            <w:tcW w:w="3119" w:type="dxa"/>
+          </w:tcPr>
+          <w:p>
+            <w:r>
+              <w:t>541fef8</w:t>
+            </w:r>
+          </w:p>
+        </w:tc>
+      </w:tr>
+      <w:tr>
+        <w:tc>
+          <w:tcPr>
+            <w:tcW w:w="3256" w:type="dxa"/>
+          </w:tcPr>
+          <w:p>
+            <w:r>
+              <w:t xml:space="preserve">004: cambiar el color de fondo </w:t>
+            </w:r>
+            <w:r>
+              <w:t>del menu de la cabecera a verde claro</w:t>
+            </w:r>
+          </w:p>
+        </w:tc>
+        <w:tc>
+          <w:tcPr>
+            <w:tcW w:w="2409" w:type="dxa"/>
+          </w:tcPr>
+          <w:p>
+            <w:r>
+              <w:t>Álvaro</w:t>
+            </w:r>
+          </w:p>
+        </w:tc>
+        <w:tc>
+          <w:tcPr>
+            <w:tcW w:w="3119" w:type="dxa"/>
+          </w:tcPr>
+          <w:p>
+            <w:r>
+              <w:t>34578ea</w:t>
+            </w:r>
+          </w:p>
+        </w:tc>
+      </w:tr>
+      <w:tr>
+        <w:tc>
+          <w:tcPr>
+            <w:tcW w:w="3256" w:type="dxa"/>
+          </w:tcPr>
+          <w:p>
+            <w:r>
+              <w:t>005: cambiar el mensaje de bienvenida</w:t>
+            </w:r>
+          </w:p>
+        </w:tc>
+        <w:tc>
+          <w:tcPr>
+            <w:tcW w:w="2409" w:type="dxa"/>
+          </w:tcPr>
+          <w:p>
+            <w:r>
+              <w:t>Miguel</w:t>
+            </w:r>
+          </w:p>
+        </w:tc>
+        <w:tc>
+          <w:tcPr>
+            <w:tcW w:w="3119" w:type="dxa"/>
+          </w:tcPr>
+          <w:p>
+            <w:r>
+              <w:t>6ac5774</w:t>
+            </w:r>
+          </w:p>
+        </w:tc>
+      </w:tr>
+      <w:tr>
+        <w:tc>
+          <w:tcPr>
+            <w:tcW w:w="3256" w:type="dxa"/>
+          </w:tcPr>
+          <w:p>
+            <w:r>
+              <w:t>006: cambiar la imagen de la página de bienvenida por otra mascota</w:t>
+            </w:r>
+          </w:p>
+        </w:tc>
+        <w:tc>
+          <w:tcPr>
+            <w:tcW w:w="2409" w:type="dxa"/>
+          </w:tcPr>
+          <w:p>
+            <w:r>
+              <w:t>Francisco Botello</w:t>
+            </w:r>
+          </w:p>
+        </w:tc>
+        <w:tc>
+          <w:tcPr>
+            <w:tcW w:w="3119" w:type="dxa"/>
+          </w:tcPr>
+          <w:p>
+            <w:r>
+              <w:t>c470a37</w:t>
+            </w:r>
+          </w:p>
+        </w:tc>
+      </w:tr>
+      <w:tr>
+        <w:tc>
+          <w:tcPr>
+            <w:tcW w:w="3256" w:type="dxa"/>
+          </w:tcPr>
+          <w:p>
+            <w:r>
+              <w:t>007: cambiar el color de fondo de la tabla cuando se busca por owners a gris claro</w:t>
+            </w:r>
+          </w:p>
+        </w:tc>
+        <w:tc>
+          <w:tcPr>
+            <w:tcW w:w="2409" w:type="dxa"/>
+          </w:tcPr>
+          <w:p>
+            <w:r>
+              <w:t>Francisco Beltrán</w:t>
+            </w:r>
+          </w:p>
+        </w:tc>
+        <w:tc>
+          <w:tcPr>
+            <w:tcW w:w="3119" w:type="dxa"/>
+          </w:tcPr>
+          <w:p>
+            <w:r>
+              <w:t>4bcb9df</w:t>
+            </w:r>
+          </w:p>
+        </w:tc>
+      </w:tr>
+      <w:tr>
+        <w:tc>
+          <w:tcPr>
+            <w:tcW w:w="3256" w:type="dxa"/>
+          </w:tcPr>
+          <w:p>
+            <w:r>
+              <w:t>008: añadir información personal al pom.xml en la seccióon “developers”</w:t>
+            </w:r>
+          </w:p>
+        </w:tc>
+        <w:tc>
+          <w:tcPr>
+            <w:tcW w:w="2409" w:type="dxa"/>
+          </w:tcPr>
+          <w:p>
+            <w:r>
+              <w:t>Todos</w:t>
+            </w:r>
+          </w:p>
+        </w:tc>
+        <w:tc>
+          <w:tcPr>
+            <w:tcW w:w="3119" w:type="dxa"/>
+          </w:tcPr>
+          <w:p>
+            <w:r>
+              <w:t>c9a21d8 (Francisco Borrego)</w:t>
+            </w:r>
+          </w:p>
+          <w:p>
+            <w:r>
+              <w:t>46eb204 (Francisco Botello)</w:t>
+            </w:r>
+          </w:p>
+          <w:p>
+            <w:r>
+              <w:t>28746b7 (Álvaro Sánchez)</w:t>
+            </w:r>
+          </w:p>
+          <w:p>
+            <w:r>
+              <w:t>85a13d0 (Francisco Beltrán)</w:t>
+            </w:r>
+          </w:p>
+          <w:p>
+            <w:r>
+              <w:t>f123066 (Miguel Molina)</w:t>
+            </w:r>
+          </w:p>
+        </w:tc>
+      </w:tr>
+    </w:tbl>
+    <w:p/>
+    <w:p/>
+    <w:p/>
+    <w:p>
+      <w:r>
+        <w:t>No se han producido otros conflictos a lo largo de las tareas realizadas.</w:t>
+      </w:r>
+    </w:p>
+    <w:p/>
+    <w:p/>
+    <w:p>
+      <w:r>
+        <w:t>Los commits correspondientes con los identificadores “ecd070d, 01846f8” fueron revertidos porque en ellas se realizaban tareas correspondientes al punto A2.3.3 del Product Backlog, que había que empezar tras defin</w:t>
+      </w:r>
+      <w:r>
+        <w:t>i</w:t>
+      </w:r>
+      <w:r>
+        <w:t>r la estrategia de ramas. Se usaron los siguientes comandos para revertir los cambios:</w:t>
+      </w:r>
+    </w:p>
+    <w:p/>
+    <w:p>
+      <w:pPr>
+        <w:rPr>
+          <w:b/>
+          <w:bCs/>
+        </w:rPr>
+      </w:pPr>
+      <w:r>
+        <w:rPr>
+          <w:b/>
+          <w:bCs/>
+        </w:rPr>
+        <w:t xml:space="preserve">git revert ecd070d37d1be22ffe68d1f40fffcded7a909d20 </w:t>
+      </w:r>
+    </w:p>
+    <w:p/>
+    <w:p>
+      <w:pPr>
+        <w:rPr>
+          <w:b/>
+          <w:bCs/>
+        </w:rPr>
+      </w:pPr>
+      <w:r>
+        <w:rPr>
+          <w:b/>
+          <w:bCs/>
+        </w:rPr>
+        <w:t>git revert 01846f8e28a64e671b0d41700558df3eca5019ae</w:t>
+      </w:r>
+    </w:p>
+    <w:p/>
+    <w:p>
+      <w:pPr>
+        <w:pStyle w:val="Ttulo1"/>
+      </w:pPr>
+    </w:p>
+    <w:p/>
+    <w:p/>
+    <w:p>
+      <w:pPr>
+        <w:pStyle w:val="Ttulo1"/>
+      </w:pPr>
+      <w:bookmarkStart w:id="42" w:name="_Toc68363090"/>
+      <w:r>
+        <w:lastRenderedPageBreak/>
+        <w:t>TAREA EXTRA: EXTENDER HISTORIAL AL RESTO DE TAREAS</w:t>
+      </w:r>
+      <w:bookmarkEnd w:id="42"/>
+    </w:p>
+    <w:p/>
+    <w:p>
+      <w:r>
+        <w:t xml:space="preserve">Utilizando GitKraken, se ha obtenido el siguiente diagrama con el historial de cambios </w:t>
+      </w:r>
+      <w:r>
+        <w:t>d</w:t>
+      </w:r>
+      <w:r>
+        <w:t>el repositorio:</w:t>
+      </w:r>
+    </w:p>
+    <w:p/>
+    <w:p/>
+    <w:p>
+      <w:r>
+        <w:rPr>
+          <w:noProof/>
+        </w:rPr>
+        <w:drawing>
+          <wp:inline distT="0" distB="0" distL="0" distR="0" wp14:anchorId="34CFF828" wp14:editId="218F34D9">
+            <wp:extent cx="5400040" cy="3832860"/>
+            <wp:effectExtent l="0" t="0" r="0" b="0"/>
+            <wp:docPr id="3" name="Imagen 3" descr="Imagen que contiene Texto&#10;&#10;Descripción generada automáticamente"/>
+            <wp:cNvGraphicFramePr>
+              <a:graphicFrameLocks xmlns:a="http://schemas.openxmlformats.org/drawingml/2006/main" noChangeAspect="1"/>
+            </wp:cNvGraphicFramePr>
+            <a:graphic xmlns:a="http://schemas.openxmlformats.org/drawingml/2006/main">
+              <a:graphicData uri="http://schemas.openxmlformats.org/drawingml/2006/picture">
+                <pic:pic xmlns:pic="http://schemas.openxmlformats.org/drawingml/2006/picture">
+                  <pic:nvPicPr>
+                    <pic:cNvPr id="3" name="Imagen 3" descr="Imagen que contiene Texto&#10;&#10;Descripción generada automáticamente"/>
+                    <pic:cNvPicPr/>
+                  </pic:nvPicPr>
+                  <pic:blipFill>
+                    <a:blip r:embed="rId8">
+                      <a:extLst>
+                        <a:ext uri="{28A0092B-C50C-407E-A947-70E740481C1C}">
+                          <a14:useLocalDpi xmlns:a14="http://schemas.microsoft.com/office/drawing/2010/main" val="0"/>
+                        </a:ext>
+                      </a:extLst>
+                    </a:blip>
+                    <a:stretch>
+                      <a:fillRect/>
+                    </a:stretch>
+                  </pic:blipFill>
+                  <pic:spPr>
+                    <a:xfrm>
+                      <a:off x="0" y="0"/>
+                      <a:ext cx="5400040" cy="3832860"/>
+                    </a:xfrm>
+                    <a:prstGeom prst="rect">
+                      <a:avLst/>
+                    </a:prstGeom>
+                  </pic:spPr>
+                </pic:pic>
+              </a:graphicData>
+            </a:graphic>
+          </wp:inline>
+        </w:drawing>
+      </w:r>
+      <w:r>
+        <w:rPr>
+          <w:noProof/>
+        </w:rPr>
+        <w:drawing>
+          <wp:inline distT="0" distB="0" distL="0" distR="0" wp14:anchorId="05CA5F0A" wp14:editId="4A7688E0">
+            <wp:extent cx="5400040" cy="3329940"/>
+            <wp:effectExtent l="0" t="0" r="0" b="3810"/>
+            <wp:docPr id="4" name="Imagen 4" descr="Imagen que contiene Diagrama&#10;&#10;Descripción generada automáticamente"/>
+            <wp:cNvGraphicFramePr>
+              <a:graphicFrameLocks xmlns:a="http://schemas.openxmlformats.org/drawingml/2006/main" noChangeAspect="1"/>
+            </wp:cNvGraphicFramePr>
+            <a:graphic xmlns:a="http://schemas.openxmlformats.org/drawingml/2006/main">
+              <a:graphicData uri="http://schemas.openxmlformats.org/drawingml/2006/picture">
+                <pic:pic xmlns:pic="http://schemas.openxmlformats.org/drawingml/2006/picture">
+                  <pic:nvPicPr>
+                    <pic:cNvPr id="4" name="Imagen 4" descr="Imagen que contiene Diagrama&#10;&#10;Descripción generada automáticamente"/>
+                    <pic:cNvPicPr/>
+                  </pic:nvPicPr>
+                  <pic:blipFill>
+                    <a:blip r:embed="rId9">
+                      <a:extLst>
+                        <a:ext uri="{28A0092B-C50C-407E-A947-70E740481C1C}">
+                          <a14:useLocalDpi xmlns:a14="http://schemas.microsoft.com/office/drawing/2010/main" val="0"/>
+                        </a:ext>
+                      </a:extLst>
+                    </a:blip>
+                    <a:stretch>
+                      <a:fillRect/>
+                    </a:stretch>
+                  </pic:blipFill>
+                  <pic:spPr>
+                    <a:xfrm>
+                      <a:off x="0" y="0"/>
+                      <a:ext cx="5400040" cy="3329940"/>
+                    </a:xfrm>
+                    <a:prstGeom prst="rect">
+                      <a:avLst/>
+                    </a:prstGeom>
+                  </pic:spPr>
+                </pic:pic>
+              </a:graphicData>
+            </a:graphic>
+          </wp:inline>
+        </w:drawing>
+      </w:r>
+    </w:p>
+    <w:tbl>
+      <w:tblPr>
+        <w:tblStyle w:val="Tablaconcuadrcula"/>
+        <w:tblW w:w="9067" w:type="dxa"/>
+        <w:tblLook w:val="04A0" w:firstRow="1" w:lastRow="0" w:firstColumn="1" w:lastColumn="0" w:noHBand="0" w:noVBand="1"/>
+      </w:tblPr>
+      <w:tblGrid>
+        <w:gridCol w:w="2547"/>
+        <w:gridCol w:w="3827"/>
+        <w:gridCol w:w="2693"/>
+      </w:tblGrid>
+      <w:tr>
+        <w:tc>
+          <w:tcPr>
+            <w:tcW w:w="2547" w:type="dxa"/>
+          </w:tcPr>
+          <w:p>
+            <w:pPr>
               <w:rPr>
                 <w:b/>
                 <w:bCs/>
               </w:rPr>
-              <w:t>Identificador</w:t>
-            </w:r>
-            <w:proofErr w:type="spellEnd"/>
+            </w:pPr>
             <w:r>
               <w:rPr>
                 <w:b/>
                 <w:bCs/>
               </w:rPr>
-              <w:t xml:space="preserve"> de commit</w:t>
+              <w:lastRenderedPageBreak/>
+              <w:t>Tarea</w:t>
+            </w:r>
+            <w:r>
+              <w:rPr>
+                <w:b/>
+                <w:bCs/>
+              </w:rPr>
+              <w:t>s (en orden cronológico)</w:t>
+            </w:r>
+          </w:p>
+        </w:tc>
+        <w:tc>
+          <w:tcPr>
+            <w:tcW w:w="3827" w:type="dxa"/>
+          </w:tcPr>
+          <w:p>
+            <w:pPr>
+              <w:rPr>
+                <w:b/>
+                <w:bCs/>
+              </w:rPr>
+            </w:pPr>
+            <w:r>
+              <w:rPr>
+                <w:b/>
+                <w:bCs/>
+              </w:rPr>
+              <w:t>Realizado por</w:t>
+            </w:r>
+          </w:p>
+        </w:tc>
+        <w:tc>
+          <w:tcPr>
+            <w:tcW w:w="2693" w:type="dxa"/>
+          </w:tcPr>
+          <w:p>
+            <w:pPr>
+              <w:rPr>
+                <w:b/>
+                <w:bCs/>
+              </w:rPr>
+            </w:pPr>
+            <w:r>
+              <w:rPr>
+                <w:b/>
+                <w:bCs/>
+              </w:rPr>
+              <w:t>Identificador de commit</w:t>
             </w:r>
           </w:p>
         </w:tc>
@@ -1648,44 +2260,39 @@
       <w:tr>
         <w:tc>
           <w:tcPr>
-            <w:tcW w:w="3256" w:type="dxa"/>
-          </w:tcPr>
-          <w:p>
-            <w:r>
-              <w:t xml:space="preserve">002: </w:t>
-            </w:r>
-            <w:proofErr w:type="spellStart"/>
-            <w:r>
-              <w:t>cambiar</w:t>
-            </w:r>
-            <w:proofErr w:type="spellEnd"/>
-            <w:r>
-              <w:t xml:space="preserve"> el pom.xml</w:t>
-            </w:r>
-          </w:p>
-        </w:tc>
-        <w:tc>
-          <w:tcPr>
-            <w:tcW w:w="2409" w:type="dxa"/>
-          </w:tcPr>
-          <w:p>
-            <w:r>
-              <w:t xml:space="preserve">Francisco </w:t>
-            </w:r>
-            <w:proofErr w:type="spellStart"/>
-            <w:r>
-              <w:t>Beltrán</w:t>
-            </w:r>
-            <w:proofErr w:type="spellEnd"/>
-          </w:p>
-        </w:tc>
-        <w:tc>
-          <w:tcPr>
-            <w:tcW w:w="3119" w:type="dxa"/>
-          </w:tcPr>
-          <w:p>
-            <w:r>
-              <w:t>947d05a</w:t>
+            <w:tcW w:w="2547" w:type="dxa"/>
+          </w:tcPr>
+          <w:p>
+            <w:r>
+              <w:t>013: cambiar la apariencia de la página</w:t>
+            </w:r>
+          </w:p>
+        </w:tc>
+        <w:tc>
+          <w:tcPr>
+            <w:tcW w:w="3827" w:type="dxa"/>
+          </w:tcPr>
+          <w:p>
+            <w:r>
+              <w:t>Francisco Botello</w:t>
+            </w:r>
+          </w:p>
+        </w:tc>
+        <w:tc>
+          <w:tcPr>
+            <w:tcW w:w="2693" w:type="dxa"/>
+          </w:tcPr>
+          <w:p>
+            <w:r>
+              <w:t>19704dc</w:t>
+            </w:r>
+          </w:p>
+          <w:p>
+            <w:r>
+              <w:t>22b284</w:t>
+            </w:r>
+            <w:r>
+              <w:t>6</w:t>
             </w:r>
           </w:p>
         </w:tc>
@@ -1693,41 +2300,17 @@
       <w:tr>
         <w:tc>
           <w:tcPr>
-            <w:tcW w:w="3256" w:type="dxa"/>
-          </w:tcPr>
-          <w:p>
-            <w:r>
-              <w:t xml:space="preserve">003: </w:t>
-            </w:r>
-            <w:proofErr w:type="spellStart"/>
-            <w:r>
-              <w:t>cambiar</w:t>
-            </w:r>
-            <w:proofErr w:type="spellEnd"/>
-            <w:r>
-              <w:t xml:space="preserve"> el color de los </w:t>
-            </w:r>
-            <w:proofErr w:type="spellStart"/>
-            <w:r>
-              <w:t>botones</w:t>
-            </w:r>
-            <w:proofErr w:type="spellEnd"/>
-            <w:r>
-              <w:t xml:space="preserve"> de la cabecera a </w:t>
-            </w:r>
-            <w:proofErr w:type="spellStart"/>
-            <w:r>
-              <w:t>rojo</w:t>
-            </w:r>
-            <w:proofErr w:type="spellEnd"/>
-            <w:r>
-              <w:t xml:space="preserve"> claro</w:t>
-            </w:r>
-          </w:p>
-        </w:tc>
-        <w:tc>
-          <w:tcPr>
-            <w:tcW w:w="2409" w:type="dxa"/>
+            <w:tcW w:w="2547" w:type="dxa"/>
+          </w:tcPr>
+          <w:p>
+            <w:r>
+              <w:t>Añadir info.yml</w:t>
+            </w:r>
+          </w:p>
+        </w:tc>
+        <w:tc>
+          <w:tcPr>
+            <w:tcW w:w="3827" w:type="dxa"/>
           </w:tcPr>
           <w:p>
             <w:r>
@@ -1737,11 +2320,11 @@
         </w:tc>
         <w:tc>
           <w:tcPr>
-            <w:tcW w:w="3119" w:type="dxa"/>
-          </w:tcPr>
-          <w:p>
-            <w:r>
-              <w:t>541fef8</w:t>
+            <w:tcW w:w="2693" w:type="dxa"/>
+          </w:tcPr>
+          <w:p>
+            <w:r>
+              <w:t>9f9b70b</w:t>
             </w:r>
           </w:p>
         </w:tc>
@@ -1749,58 +2332,31 @@
       <w:tr>
         <w:tc>
           <w:tcPr>
-            <w:tcW w:w="3256" w:type="dxa"/>
-          </w:tcPr>
-          <w:p>
-            <w:r>
-              <w:t xml:space="preserve">004: </w:t>
-            </w:r>
-            <w:proofErr w:type="spellStart"/>
-            <w:r>
-              <w:t>cambiar</w:t>
-            </w:r>
-            <w:proofErr w:type="spellEnd"/>
-            <w:r>
-              <w:t xml:space="preserve"> el color de </w:t>
-            </w:r>
-            <w:proofErr w:type="spellStart"/>
-            <w:r>
-              <w:t>fondo</w:t>
-            </w:r>
-            <w:proofErr w:type="spellEnd"/>
-            <w:r>
-              <w:t xml:space="preserve"> </w:t>
-            </w:r>
-            <w:r>
-              <w:t xml:space="preserve">del menu de la cabecera a </w:t>
-            </w:r>
-            <w:proofErr w:type="spellStart"/>
-            <w:r>
-              <w:t>verde</w:t>
-            </w:r>
-            <w:proofErr w:type="spellEnd"/>
-            <w:r>
-              <w:t xml:space="preserve"> claro</w:t>
-            </w:r>
-          </w:p>
-        </w:tc>
-        <w:tc>
-          <w:tcPr>
-            <w:tcW w:w="2409" w:type="dxa"/>
-          </w:tcPr>
-          <w:p>
-            <w:r>
-              <w:t>Álvaro</w:t>
-            </w:r>
-          </w:p>
-        </w:tc>
-        <w:tc>
-          <w:tcPr>
-            <w:tcW w:w="3119" w:type="dxa"/>
-          </w:tcPr>
-          <w:p>
-            <w:r>
-              <w:t>34578ea</w:t>
+            <w:tcW w:w="2547" w:type="dxa"/>
+          </w:tcPr>
+          <w:p>
+            <w:r>
+              <w:t>016: borrado para vet, visit</w:t>
+            </w:r>
+          </w:p>
+        </w:tc>
+        <w:tc>
+          <w:tcPr>
+            <w:tcW w:w="3827" w:type="dxa"/>
+          </w:tcPr>
+          <w:p>
+            <w:r>
+              <w:t>Álvaro Sánchez</w:t>
+            </w:r>
+          </w:p>
+        </w:tc>
+        <w:tc>
+          <w:tcPr>
+            <w:tcW w:w="2693" w:type="dxa"/>
+          </w:tcPr>
+          <w:p>
+            <w:r>
+              <w:t>1712189</w:t>
             </w:r>
           </w:p>
         </w:tc>
@@ -1808,52 +2364,31 @@
       <w:tr>
         <w:tc>
           <w:tcPr>
-            <w:tcW w:w="3256" w:type="dxa"/>
-          </w:tcPr>
-          <w:p>
-            <w:r>
-              <w:t xml:space="preserve">005: </w:t>
-            </w:r>
-            <w:proofErr w:type="spellStart"/>
-            <w:r>
-              <w:t>cambiar</w:t>
-            </w:r>
-            <w:proofErr w:type="spellEnd"/>
-            <w:r>
-              <w:t xml:space="preserve"> el </w:t>
-            </w:r>
-            <w:proofErr w:type="spellStart"/>
-            <w:r>
-              <w:t>mensaje</w:t>
-            </w:r>
-            <w:proofErr w:type="spellEnd"/>
-            <w:r>
-              <w:t xml:space="preserve"> de </w:t>
-            </w:r>
-            <w:proofErr w:type="spellStart"/>
-            <w:r>
-              <w:t>bienvenida</w:t>
-            </w:r>
-            <w:proofErr w:type="spellEnd"/>
-          </w:p>
-        </w:tc>
-        <w:tc>
-          <w:tcPr>
-            <w:tcW w:w="2409" w:type="dxa"/>
-          </w:tcPr>
-          <w:p>
-            <w:r>
-              <w:t>Miguel</w:t>
-            </w:r>
-          </w:p>
-        </w:tc>
-        <w:tc>
-          <w:tcPr>
-            <w:tcW w:w="3119" w:type="dxa"/>
-          </w:tcPr>
-          <w:p>
-            <w:r>
-              <w:t>6ac5774</w:t>
+            <w:tcW w:w="2547" w:type="dxa"/>
+          </w:tcPr>
+          <w:p>
+            <w:r>
+              <w:t>017: localización de la página al español (no completa)</w:t>
+            </w:r>
+          </w:p>
+        </w:tc>
+        <w:tc>
+          <w:tcPr>
+            <w:tcW w:w="3827" w:type="dxa"/>
+          </w:tcPr>
+          <w:p>
+            <w:r>
+              <w:t>Miguel Molina</w:t>
+            </w:r>
+          </w:p>
+        </w:tc>
+        <w:tc>
+          <w:tcPr>
+            <w:tcW w:w="2693" w:type="dxa"/>
+          </w:tcPr>
+          <w:p>
+            <w:r>
+              <w:t>6e3ee5c</w:t>
             </w:r>
           </w:p>
         </w:tc>
@@ -1861,68 +2396,31 @@
       <w:tr>
         <w:tc>
           <w:tcPr>
-            <w:tcW w:w="3256" w:type="dxa"/>
-          </w:tcPr>
-          <w:p>
-            <w:r>
-              <w:t xml:space="preserve">006: </w:t>
-            </w:r>
-            <w:proofErr w:type="spellStart"/>
-            <w:r>
-              <w:t>cambiar</w:t>
-            </w:r>
-            <w:proofErr w:type="spellEnd"/>
-            <w:r>
-              <w:t xml:space="preserve"> la imagen de la </w:t>
-            </w:r>
-            <w:proofErr w:type="spellStart"/>
-            <w:r>
-              <w:t>página</w:t>
-            </w:r>
-            <w:proofErr w:type="spellEnd"/>
-            <w:r>
-              <w:t xml:space="preserve"> de </w:t>
-            </w:r>
-            <w:proofErr w:type="spellStart"/>
-            <w:r>
-              <w:t>bienvenida</w:t>
-            </w:r>
-            <w:proofErr w:type="spellEnd"/>
-            <w:r>
-              <w:t xml:space="preserve"> por </w:t>
-            </w:r>
-            <w:proofErr w:type="spellStart"/>
-            <w:r>
-              <w:t>otra</w:t>
-            </w:r>
-            <w:proofErr w:type="spellEnd"/>
-            <w:r>
-              <w:t xml:space="preserve"> </w:t>
-            </w:r>
-            <w:proofErr w:type="spellStart"/>
-            <w:r>
-              <w:t>mascota</w:t>
-            </w:r>
-            <w:proofErr w:type="spellEnd"/>
-          </w:p>
-        </w:tc>
-        <w:tc>
-          <w:tcPr>
-            <w:tcW w:w="2409" w:type="dxa"/>
-          </w:tcPr>
-          <w:p>
-            <w:r>
-              <w:t>Francisco Botello</w:t>
-            </w:r>
-          </w:p>
-        </w:tc>
-        <w:tc>
-          <w:tcPr>
-            <w:tcW w:w="3119" w:type="dxa"/>
-          </w:tcPr>
-          <w:p>
-            <w:r>
-              <w:t>c470a37</w:t>
+            <w:tcW w:w="2547" w:type="dxa"/>
+          </w:tcPr>
+          <w:p>
+            <w:r>
+              <w:t>012: borrado de reservas</w:t>
+            </w:r>
+          </w:p>
+        </w:tc>
+        <w:tc>
+          <w:tcPr>
+            <w:tcW w:w="3827" w:type="dxa"/>
+          </w:tcPr>
+          <w:p>
+            <w:r>
+              <w:t>Francisco Borrego</w:t>
+            </w:r>
+          </w:p>
+        </w:tc>
+        <w:tc>
+          <w:tcPr>
+            <w:tcW w:w="2693" w:type="dxa"/>
+          </w:tcPr>
+          <w:p>
+            <w:r>
+              <w:t>83d7265</w:t>
             </w:r>
           </w:p>
         </w:tc>
@@ -1930,84 +2428,31 @@
       <w:tr>
         <w:tc>
           <w:tcPr>
-            <w:tcW w:w="3256" w:type="dxa"/>
-          </w:tcPr>
-          <w:p>
-            <w:r>
-              <w:t xml:space="preserve">007: </w:t>
-            </w:r>
-            <w:proofErr w:type="spellStart"/>
-            <w:r>
-              <w:t>cambiar</w:t>
-            </w:r>
-            <w:proofErr w:type="spellEnd"/>
-            <w:r>
-              <w:t xml:space="preserve"> el color de </w:t>
-            </w:r>
-            <w:proofErr w:type="spellStart"/>
-            <w:r>
-              <w:t>fondo</w:t>
-            </w:r>
-            <w:proofErr w:type="spellEnd"/>
-            <w:r>
-              <w:t xml:space="preserve"> de la </w:t>
-            </w:r>
-            <w:proofErr w:type="spellStart"/>
-            <w:r>
-              <w:t>tabla</w:t>
-            </w:r>
-            <w:proofErr w:type="spellEnd"/>
-            <w:r>
-              <w:t xml:space="preserve"> </w:t>
-            </w:r>
-            <w:proofErr w:type="spellStart"/>
-            <w:r>
-              <w:t>cuando</w:t>
-            </w:r>
-            <w:proofErr w:type="spellEnd"/>
-            <w:r>
-              <w:t xml:space="preserve"> se </w:t>
-            </w:r>
-            <w:proofErr w:type="spellStart"/>
-            <w:r>
-              <w:t>busca</w:t>
-            </w:r>
-            <w:proofErr w:type="spellEnd"/>
-            <w:r>
-              <w:t xml:space="preserve"> por owners a </w:t>
-            </w:r>
-            <w:proofErr w:type="spellStart"/>
-            <w:r>
-              <w:t>gris</w:t>
-            </w:r>
-            <w:proofErr w:type="spellEnd"/>
-            <w:r>
-              <w:t xml:space="preserve"> claro</w:t>
-            </w:r>
-          </w:p>
-        </w:tc>
-        <w:tc>
-          <w:tcPr>
-            <w:tcW w:w="2409" w:type="dxa"/>
-          </w:tcPr>
-          <w:p>
-            <w:r>
-              <w:t xml:space="preserve">Francisco </w:t>
-            </w:r>
-            <w:proofErr w:type="spellStart"/>
-            <w:r>
-              <w:t>Beltrán</w:t>
-            </w:r>
-            <w:proofErr w:type="spellEnd"/>
-          </w:p>
-        </w:tc>
-        <w:tc>
-          <w:tcPr>
-            <w:tcW w:w="3119" w:type="dxa"/>
-          </w:tcPr>
-          <w:p>
-            <w:r>
-              <w:t>4bcb9df</w:t>
+            <w:tcW w:w="2547" w:type="dxa"/>
+          </w:tcPr>
+          <w:p>
+            <w:r>
+              <w:t>017: solucionado bug en la traducción</w:t>
+            </w:r>
+          </w:p>
+        </w:tc>
+        <w:tc>
+          <w:tcPr>
+            <w:tcW w:w="3827" w:type="dxa"/>
+          </w:tcPr>
+          <w:p>
+            <w:r>
+              <w:t>Miguel Molina</w:t>
+            </w:r>
+          </w:p>
+        </w:tc>
+        <w:tc>
+          <w:tcPr>
+            <w:tcW w:w="2693" w:type="dxa"/>
+          </w:tcPr>
+          <w:p>
+            <w:r>
+              <w:t>ff084c2</w:t>
             </w:r>
           </w:p>
         </w:tc>
@@ -2015,93 +2460,191 @@
       <w:tr>
         <w:tc>
           <w:tcPr>
-            <w:tcW w:w="3256" w:type="dxa"/>
-          </w:tcPr>
-          <w:p>
-            <w:r>
-              <w:t xml:space="preserve">008: </w:t>
-            </w:r>
-            <w:proofErr w:type="spellStart"/>
-            <w:r>
-              <w:t>añadir</w:t>
-            </w:r>
-            <w:proofErr w:type="spellEnd"/>
-            <w:r>
-              <w:t xml:space="preserve"> </w:t>
-            </w:r>
-            <w:proofErr w:type="spellStart"/>
-            <w:r>
-              <w:t>información</w:t>
-            </w:r>
-            <w:proofErr w:type="spellEnd"/>
-            <w:r>
-              <w:t xml:space="preserve"> personal al pom.xml </w:t>
-            </w:r>
-            <w:proofErr w:type="spellStart"/>
-            <w:r>
-              <w:t>en</w:t>
-            </w:r>
-            <w:proofErr w:type="spellEnd"/>
-            <w:r>
-              <w:t xml:space="preserve"> la </w:t>
-            </w:r>
-            <w:proofErr w:type="spellStart"/>
-            <w:r>
-              <w:t>seccióon</w:t>
-            </w:r>
-            <w:proofErr w:type="spellEnd"/>
-            <w:r>
-              <w:t xml:space="preserve"> “developers”</w:t>
-            </w:r>
-          </w:p>
-        </w:tc>
-        <w:tc>
-          <w:tcPr>
-            <w:tcW w:w="2409" w:type="dxa"/>
-          </w:tcPr>
-          <w:p>
-            <w:proofErr w:type="spellStart"/>
-            <w:r>
-              <w:t>Todos</w:t>
-            </w:r>
-            <w:proofErr w:type="spellEnd"/>
-          </w:p>
-        </w:tc>
-        <w:tc>
-          <w:tcPr>
-            <w:tcW w:w="3119" w:type="dxa"/>
-          </w:tcPr>
-          <w:p>
-            <w:r>
-              <w:t>c9a21d8 (Francisco Borrego)</w:t>
-            </w:r>
-          </w:p>
-          <w:p>
-            <w:r>
-              <w:t>46eb204 (Francisco Botello)</w:t>
-            </w:r>
-          </w:p>
-          <w:p>
-            <w:r>
-              <w:t>28746b7 (Álvaro Sánchez)</w:t>
-            </w:r>
-          </w:p>
-          <w:p>
-            <w:r>
-              <w:t xml:space="preserve">85a13d0 (Francisco </w:t>
-            </w:r>
-            <w:proofErr w:type="spellStart"/>
-            <w:r>
-              <w:t>Beltrán</w:t>
-            </w:r>
-            <w:proofErr w:type="spellEnd"/>
-            <w:r>
-              <w:t>)</w:t>
-            </w:r>
-          </w:p>
-          <w:p>
-            <w:r>
-              <w:t>f123066 (Miguel Molina)</w:t>
+            <w:tcW w:w="2547" w:type="dxa"/>
+          </w:tcPr>
+          <w:p>
+            <w:r>
+              <w:t>011: crear y editar reservas</w:t>
+            </w:r>
+          </w:p>
+        </w:tc>
+        <w:tc>
+          <w:tcPr>
+            <w:tcW w:w="3827" w:type="dxa"/>
+          </w:tcPr>
+          <w:p>
+            <w:r>
+              <w:t>Miguel Molina</w:t>
+            </w:r>
+          </w:p>
+        </w:tc>
+        <w:tc>
+          <w:tcPr>
+            <w:tcW w:w="2693" w:type="dxa"/>
+          </w:tcPr>
+          <w:p>
+            <w:r>
+              <w:t>28a4134</w:t>
+            </w:r>
+          </w:p>
+        </w:tc>
+      </w:tr>
+      <w:tr>
+        <w:tc>
+          <w:tcPr>
+            <w:tcW w:w="2547" w:type="dxa"/>
+          </w:tcPr>
+          <w:p>
+            <w:r>
+              <w:t>014: crear y actualizar veterinarios</w:t>
+            </w:r>
+          </w:p>
+        </w:tc>
+        <w:tc>
+          <w:tcPr>
+            <w:tcW w:w="3827" w:type="dxa"/>
+          </w:tcPr>
+          <w:p>
+            <w:r>
+              <w:t>Francisco Beltrán</w:t>
+            </w:r>
+          </w:p>
+        </w:tc>
+        <w:tc>
+          <w:tcPr>
+            <w:tcW w:w="2693" w:type="dxa"/>
+          </w:tcPr>
+          <w:p>
+            <w:r>
+              <w:t>28b91bb</w:t>
+            </w:r>
+          </w:p>
+        </w:tc>
+      </w:tr>
+      <w:tr>
+        <w:tc>
+          <w:tcPr>
+            <w:tcW w:w="2547" w:type="dxa"/>
+          </w:tcPr>
+          <w:p>
+            <w:r>
+              <w:t>014: corrección de bug al actualizar un vet</w:t>
+            </w:r>
+          </w:p>
+        </w:tc>
+        <w:tc>
+          <w:tcPr>
+            <w:tcW w:w="3827" w:type="dxa"/>
+          </w:tcPr>
+          <w:p>
+            <w:r>
+              <w:t>Francisco Borrego</w:t>
+            </w:r>
+          </w:p>
+        </w:tc>
+        <w:tc>
+          <w:tcPr>
+            <w:tcW w:w="2693" w:type="dxa"/>
+          </w:tcPr>
+          <w:p>
+            <w:r>
+              <w:t>897eed0</w:t>
+            </w:r>
+          </w:p>
+        </w:tc>
+      </w:tr>
+      <w:tr>
+        <w:tc>
+          <w:tcPr>
+            <w:tcW w:w="2547" w:type="dxa"/>
+          </w:tcPr>
+          <w:p>
+            <w:r>
+              <w:t>015: borrado para owner, pet, user</w:t>
+            </w:r>
+          </w:p>
+        </w:tc>
+        <w:tc>
+          <w:tcPr>
+            <w:tcW w:w="3827" w:type="dxa"/>
+          </w:tcPr>
+          <w:p>
+            <w:r>
+              <w:t>Francisco Botello</w:t>
+            </w:r>
+          </w:p>
+        </w:tc>
+        <w:tc>
+          <w:tcPr>
+            <w:tcW w:w="2693" w:type="dxa"/>
+          </w:tcPr>
+          <w:p>
+            <w:r>
+              <w:t>df7820f</w:t>
+            </w:r>
+          </w:p>
+        </w:tc>
+      </w:tr>
+      <w:tr>
+        <w:tc>
+          <w:tcPr>
+            <w:tcW w:w="2547" w:type="dxa"/>
+          </w:tcPr>
+          <w:p>
+            <w:r>
+              <w:t>017: localización al completo</w:t>
+            </w:r>
+          </w:p>
+        </w:tc>
+        <w:tc>
+          <w:tcPr>
+            <w:tcW w:w="3827" w:type="dxa"/>
+          </w:tcPr>
+          <w:p>
+            <w:r>
+              <w:t>Miguel Molina</w:t>
+            </w:r>
+          </w:p>
+        </w:tc>
+        <w:tc>
+          <w:tcPr>
+            <w:tcW w:w="2693" w:type="dxa"/>
+          </w:tcPr>
+          <w:p>
+            <w:r>
+              <w:t>55529a4</w:t>
+            </w:r>
+          </w:p>
+        </w:tc>
+      </w:tr>
+      <w:tr>
+        <w:tc>
+          <w:tcPr>
+            <w:tcW w:w="2547" w:type="dxa"/>
+          </w:tcPr>
+          <w:p>
+            <w:r>
+              <w:t>Compartir documentación realizada hasta el momento</w:t>
+            </w:r>
+          </w:p>
+        </w:tc>
+        <w:tc>
+          <w:tcPr>
+            <w:tcW w:w="3827" w:type="dxa"/>
+          </w:tcPr>
+          <w:p>
+            <w:r>
+              <w:t>Francisco Borrego</w:t>
+            </w:r>
+          </w:p>
+        </w:tc>
+        <w:tc>
+          <w:tcPr>
+            <w:tcW w:w="2693" w:type="dxa"/>
+          </w:tcPr>
+          <w:p>
+            <w:r>
+              <w:t>6248910</w:t>
             </w:r>
           </w:p>
         </w:tc>
@@ -2109,146 +2652,417 @@
     </w:tbl>
     <w:p/>
     <w:p/>
-    <w:p/>
-    <w:p>
-      <w:r>
-        <w:t>No se han producido otros conflictos a lo largo de las tareas realizadas.</w:t>
-      </w:r>
-    </w:p>
-    <w:p/>
-    <w:p/>
-    <w:p>
-      <w:r>
-        <w:t xml:space="preserve">Los </w:t>
-      </w:r>
-      <w:proofErr w:type="spellStart"/>
-      <w:r>
-        <w:t>commits</w:t>
-      </w:r>
-      <w:proofErr w:type="spellEnd"/>
-      <w:r>
-        <w:t xml:space="preserve"> correspondientes con los identificadores “ecd070d, 01846f8” fueron revertidos porque en ellas se realizaban tareas correspondientes al punto A2.3.3 del </w:t>
-      </w:r>
-      <w:proofErr w:type="spellStart"/>
-      <w:r>
-        <w:t>Product</w:t>
-      </w:r>
-      <w:proofErr w:type="spellEnd"/>
-      <w:r>
-        <w:t xml:space="preserve"> Backlog, que había que empezar tras defin</w:t>
-      </w:r>
-      <w:r>
-        <w:t>i</w:t>
-      </w:r>
-      <w:r>
-        <w:t>r la estrategia de ramas. Se usaron los siguientes comandos para revertir los cambios:</w:t>
-      </w:r>
-    </w:p>
-    <w:p/>
-    <w:p>
-      <w:pPr>
+    <w:p>
+      <w:r>
+        <w:t xml:space="preserve">Se produjo un conflicto al hacer merge de la rama “feature/18-funcionalidad-veterinario” a la rama “develop” (commit de </w:t>
+      </w:r>
+      <w:r>
+        <w:t>“</w:t>
+      </w:r>
+      <w:r>
+        <w:t>merge</w:t>
+      </w:r>
+      <w:r>
+        <w:t>”</w:t>
+      </w:r>
+      <w:r>
+        <w:t xml:space="preserve">: </w:t>
+      </w:r>
+      <w:r>
+        <w:t>28b91bb934e7d879c33911f369854474c382755d</w:t>
+      </w:r>
+      <w:r>
+        <w:t>)</w:t>
+      </w:r>
+    </w:p>
+    <w:p/>
+    <w:p>
+      <w:r>
+        <w:t>Surgieron conflictos en los siguientes documentos:</w:t>
+      </w:r>
+    </w:p>
+    <w:p/>
+    <w:p>
+      <w:pPr>
+        <w:pStyle w:val="Prrafodelista"/>
+        <w:numPr>
+          <w:ilvl w:val="0"/>
+          <w:numId w:val="7"/>
+        </w:numPr>
+      </w:pPr>
+      <w:r>
         <w:rPr>
           <w:b/>
           <w:bCs/>
         </w:rPr>
-      </w:pPr>
-      <w:proofErr w:type="spellStart"/>
+        <w:t>VetController</w:t>
+      </w:r>
       <w:r>
         <w:rPr>
           <w:b/>
           <w:bCs/>
         </w:rPr>
-        <w:t>git</w:t>
-      </w:r>
-      <w:proofErr w:type="spellEnd"/>
+        <w:t>.java</w:t>
+      </w:r>
+      <w:r>
+        <w:t xml:space="preserve">: reorganizar los </w:t>
+      </w:r>
+      <w:r>
+        <w:t>“</w:t>
+      </w:r>
+      <w:r>
+        <w:t>imports</w:t>
+      </w:r>
+      <w:r>
+        <w:t>” de ambas copias puesto que se solapaban</w:t>
+      </w:r>
+      <w:r>
+        <w:t>, el método showVetList se cruzaba con el método deleteVet</w:t>
+      </w:r>
+    </w:p>
+    <w:p/>
+    <w:p>
+      <w:pPr>
+        <w:pStyle w:val="Prrafodelista"/>
+        <w:numPr>
+          <w:ilvl w:val="0"/>
+          <w:numId w:val="7"/>
+        </w:numPr>
+      </w:pPr>
       <w:r>
         <w:rPr>
           <w:b/>
           <w:bCs/>
         </w:rPr>
+        <w:t>vetList.jsp</w:t>
+      </w:r>
+      <w:r>
+        <w:t xml:space="preserve">: </w:t>
+      </w:r>
+      <w:r>
+        <w:t>el “merge” puso las copias de ambas ramas una seguida de la otra, nos quedamos</w:t>
+      </w:r>
+      <w:r>
+        <w:t xml:space="preserve"> con la copia de </w:t>
+      </w:r>
+      <w:r>
+        <w:t>“</w:t>
+      </w:r>
+      <w:r>
+        <w:t>develop</w:t>
+      </w:r>
+      <w:r>
+        <w:t>”</w:t>
+      </w:r>
+      <w:r>
         <w:t xml:space="preserve"> </w:t>
       </w:r>
-      <w:proofErr w:type="spellStart"/>
+    </w:p>
+    <w:p/>
+    <w:p>
+      <w:pPr>
+        <w:pStyle w:val="Prrafodelista"/>
+        <w:numPr>
+          <w:ilvl w:val="0"/>
+          <w:numId w:val="7"/>
+        </w:numPr>
+      </w:pPr>
       <w:r>
         <w:rPr>
           <w:b/>
           <w:bCs/>
         </w:rPr>
-        <w:t>revert</w:t>
-      </w:r>
-      <w:proofErr w:type="spellEnd"/>
+        <w:t>V</w:t>
+      </w:r>
       <w:r>
         <w:rPr>
           <w:b/>
           <w:bCs/>
         </w:rPr>
-        <w:t xml:space="preserve"> ecd070d37d1be22ffe68d1f40fffcded7a909d20 </w:t>
-      </w:r>
-    </w:p>
-    <w:p/>
-    <w:p>
-      <w:pPr>
+        <w:t>etRepository</w:t>
+      </w:r>
+      <w:r>
         <w:rPr>
           <w:b/>
           <w:bCs/>
         </w:rPr>
-      </w:pPr>
-      <w:proofErr w:type="spellStart"/>
+        <w:t>.java</w:t>
+      </w:r>
+      <w:r>
+        <w:t>: dejar todos los método</w:t>
+      </w:r>
+      <w:r>
+        <w:t>s</w:t>
+      </w:r>
+      <w:r>
+        <w:t xml:space="preserve"> de los 2 commits</w:t>
+      </w:r>
+      <w:r>
+        <w:t>.</w:t>
+      </w:r>
+    </w:p>
+    <w:p/>
+    <w:p>
+      <w:r>
+        <w:lastRenderedPageBreak/>
+        <w:t xml:space="preserve">Por otra parte, cabe destacar que la tarea 013 (cambiar apariencia general de la página) fue introducida por error en “máster” sin seguir la estrategia de ramas especificada en </w:t>
+      </w:r>
+      <w:r>
+        <w:t>“</w:t>
+      </w:r>
+      <w:r>
+        <w:t>Gitflow</w:t>
+      </w:r>
+      <w:r>
+        <w:t>”</w:t>
+      </w:r>
+      <w:r>
+        <w:t xml:space="preserve">. El tutor fue informado de esto y nos comentó que lo dejáramos así y no hace un “git revert”. </w:t>
+      </w:r>
+    </w:p>
+    <w:p/>
+    <w:p/>
+    <w:p/>
+    <w:p>
+      <w:pPr>
+        <w:pStyle w:val="Ttulo2"/>
+      </w:pPr>
+      <w:bookmarkStart w:id="43" w:name="_Toc68363091"/>
+      <w:r>
+        <w:t>RELEASE.</w:t>
+      </w:r>
+      <w:bookmarkEnd w:id="43"/>
+    </w:p>
+    <w:p/>
+    <w:p/>
+    <w:p>
+      <w:pPr>
+        <w:jc w:val="both"/>
+      </w:pPr>
+      <w:r>
+        <w:t>Durante la “release” se hicieron los siguientes cambios:</w:t>
+      </w:r>
+    </w:p>
+    <w:p>
+      <w:pPr>
+        <w:jc w:val="both"/>
+      </w:pPr>
+    </w:p>
+    <w:p>
+      <w:pPr>
+        <w:jc w:val="both"/>
+      </w:pPr>
+    </w:p>
+    <w:p>
+      <w:pPr>
+        <w:pStyle w:val="Prrafodelista"/>
+        <w:numPr>
+          <w:ilvl w:val="0"/>
+          <w:numId w:val="8"/>
+        </w:numPr>
+        <w:jc w:val="both"/>
+      </w:pPr>
+      <w:r>
+        <w:t xml:space="preserve">Se realizaron cambios en las vistas para dar una imagen homogénea a las vistas desarrolladas (botones, cabeceras, tablas). También se incluyó botones para borrar veterinarios, que ya existían en commits anteriores pero se perdieron por errores al hacer </w:t>
+      </w:r>
+      <w:r>
+        <w:t>“</w:t>
+      </w:r>
+      <w:r>
+        <w:t>merge</w:t>
+      </w:r>
+      <w:r>
+        <w:t>”</w:t>
+      </w:r>
+      <w:r>
+        <w:t xml:space="preserve">. Identificador de commit: </w:t>
+      </w:r>
+      <w:r>
+        <w:t>84ff5f0</w:t>
+      </w:r>
+    </w:p>
+    <w:p>
+      <w:pPr>
+        <w:jc w:val="both"/>
+      </w:pPr>
+    </w:p>
+    <w:p>
+      <w:pPr>
+        <w:pStyle w:val="Prrafodelista"/>
+        <w:numPr>
+          <w:ilvl w:val="0"/>
+          <w:numId w:val="8"/>
+        </w:numPr>
+        <w:jc w:val="both"/>
+      </w:pPr>
+      <w:r>
+        <w:t xml:space="preserve">Se incluyó el documento de </w:t>
+      </w:r>
+      <w:r>
+        <w:t>“</w:t>
+      </w:r>
+      <w:r>
+        <w:t>Sprint Retrospective</w:t>
+      </w:r>
+      <w:r>
+        <w:t>”</w:t>
+      </w:r>
+      <w:r>
+        <w:t xml:space="preserve"> y se aprobaron el resto de los documentos realizados hasta la fecha (sin incluir el informe extra). Identificador de commit: </w:t>
+      </w:r>
+      <w:r>
+        <w:t>c191403</w:t>
+      </w:r>
+    </w:p>
+    <w:p>
+      <w:pPr>
+        <w:pStyle w:val="Prrafodelista"/>
+      </w:pPr>
+    </w:p>
+    <w:p/>
+    <w:p/>
+    <w:p/>
+    <w:p>
+      <w:pPr>
+        <w:pStyle w:val="Ttulo2"/>
+      </w:pPr>
+      <w:bookmarkStart w:id="44" w:name="_Toc68363092"/>
+      <w:r>
+        <w:t>VENTAJAS Y DESVENTAJAS DE USAR LA ESTRATEGIA DE RAMAS “GITFLOW”</w:t>
+      </w:r>
+      <w:bookmarkEnd w:id="44"/>
+    </w:p>
+    <w:p/>
+    <w:p>
       <w:r>
         <w:rPr>
           <w:b/>
           <w:bCs/>
         </w:rPr>
-        <w:t>git</w:t>
-      </w:r>
-      <w:proofErr w:type="spellEnd"/>
+        <w:t>Ventajas</w:t>
+      </w:r>
+      <w:r>
+        <w:t>:</w:t>
+      </w:r>
+    </w:p>
+    <w:p/>
+    <w:p>
+      <w:pPr>
+        <w:pStyle w:val="Prrafodelista"/>
+        <w:numPr>
+          <w:ilvl w:val="0"/>
+          <w:numId w:val="8"/>
+        </w:numPr>
+      </w:pPr>
+      <w:r>
+        <w:t xml:space="preserve">La separación de tareas en ramas distintas provoca que los </w:t>
+      </w:r>
+      <w:r>
+        <w:t>“</w:t>
+      </w:r>
+      <w:r>
+        <w:t>merge</w:t>
+      </w:r>
+      <w:r>
+        <w:t>”</w:t>
+      </w:r>
+      <w:r>
+        <w:t xml:space="preserve"> a la rama de desarrollo sean sencillos (apenas hay conflictos) y que se pueda trabajar de manera independiente al resto de miembros.</w:t>
+      </w:r>
+    </w:p>
+    <w:p/>
+    <w:p>
+      <w:pPr>
+        <w:pStyle w:val="Prrafodelista"/>
+        <w:numPr>
+          <w:ilvl w:val="0"/>
+          <w:numId w:val="8"/>
+        </w:numPr>
+      </w:pPr>
+      <w:r>
+        <w:t>Mayor seguridad en el desarrollo de “features” puesto que cada una es al menos revisada por dos personas (peer reviews).</w:t>
+      </w:r>
+    </w:p>
+    <w:p/>
+    <w:p>
+      <w:pPr>
+        <w:pStyle w:val="Prrafodelista"/>
+        <w:numPr>
+          <w:ilvl w:val="0"/>
+          <w:numId w:val="8"/>
+        </w:numPr>
+      </w:pPr>
+      <w:r>
+        <w:t xml:space="preserve">Debido a que cada </w:t>
+      </w:r>
+      <w:r>
+        <w:t>“</w:t>
+      </w:r>
+      <w:r>
+        <w:t>merge</w:t>
+      </w:r>
+      <w:r>
+        <w:t>”</w:t>
+      </w:r>
+      <w:r>
+        <w:t xml:space="preserve"> a “develop” se puede considerar una nueva “feature”, es sencillo aplicar la política de versionado semántico (aumentar en uno la versión menor).</w:t>
+      </w:r>
+    </w:p>
+    <w:p>
+      <w:pPr>
+        <w:pStyle w:val="Prrafodelista"/>
+      </w:pPr>
+    </w:p>
+    <w:p/>
+    <w:p/>
+    <w:p/>
+    <w:p/>
+    <w:p>
       <w:r>
         <w:rPr>
           <w:b/>
           <w:bCs/>
         </w:rPr>
-        <w:t xml:space="preserve"> </w:t>
-      </w:r>
-      <w:proofErr w:type="spellStart"/>
-      <w:r>
-        <w:rPr>
-          <w:b/>
-          <w:bCs/>
-        </w:rPr>
-        <w:t>revert</w:t>
-      </w:r>
-      <w:proofErr w:type="spellEnd"/>
-      <w:r>
-        <w:rPr>
-          <w:b/>
-          <w:bCs/>
-        </w:rPr>
-        <w:t xml:space="preserve"> 01846f8e28a64e671b0d41700558df3eca5019ae</w:t>
-      </w:r>
-    </w:p>
-    <w:p/>
-    <w:p>
-      <w:pPr>
-        <w:pStyle w:val="Ttulo1"/>
-      </w:pPr>
-    </w:p>
-    <w:p/>
-    <w:p/>
-    <w:p>
-      <w:pPr>
-        <w:pStyle w:val="Ttulo1"/>
-      </w:pPr>
-      <w:r>
         <w:lastRenderedPageBreak/>
-        <w:t>TAREA EXTRA: EXTENDER HISTORIAL AL RESTO DE TAREAS</w:t>
-      </w:r>
-    </w:p>
-    <w:p/>
-    <w:p/>
-    <w:p/>
+        <w:t>Desventajas</w:t>
+      </w:r>
+      <w:r>
+        <w:t>:</w:t>
+      </w:r>
+    </w:p>
+    <w:p/>
+    <w:p>
+      <w:pPr>
+        <w:pStyle w:val="Prrafodelista"/>
+        <w:numPr>
+          <w:ilvl w:val="0"/>
+          <w:numId w:val="8"/>
+        </w:numPr>
+      </w:pPr>
+      <w:r>
+        <w:t>Gran número de ramas en local: ocupan mucho espacio de memoria en los ordenadores de trabajo.</w:t>
+      </w:r>
+    </w:p>
+    <w:p>
+      <w:pPr>
+        <w:ind w:left="360"/>
+      </w:pPr>
+    </w:p>
+    <w:p>
+      <w:pPr>
+        <w:pStyle w:val="Prrafodelista"/>
+        <w:numPr>
+          <w:ilvl w:val="0"/>
+          <w:numId w:val="8"/>
+        </w:numPr>
+      </w:pPr>
+      <w:r>
+        <w:t>Necesita disciplina en el grupo de trabajo. Si algún miembro del grupo no sigue el método de trabajo puede sumir el proyecto en el caos.</w:t>
+      </w:r>
+    </w:p>
     <w:sectPr>
-      <w:headerReference w:type="default" r:id="rId8"/>
-      <w:footerReference w:type="default" r:id="rId9"/>
+      <w:headerReference w:type="default" r:id="rId10"/>
+      <w:footerReference w:type="default" r:id="rId11"/>
       <w:pgSz w:w="11906" w:h="16838"/>
       <w:pgMar w:top="1417" w:right="1701" w:bottom="1417" w:left="1701" w:header="708" w:footer="708" w:gutter="0"/>
       <w:cols w:space="708"/>
@@ -2801,6 +3615,207 @@
 <file path=word/numbering.xml><?xml version="1.0" encoding="utf-8"?>
 <w:numbering xmlns:wpc="http://schemas.microsoft.com/office/word/2010/wordprocessingCanvas" xmlns:cx="http://schemas.microsoft.com/office/drawing/2014/chartex" xmlns:cx1="http://schemas.microsoft.com/office/drawing/2015/9/8/chartex" xmlns:cx2="http://schemas.microsoft.com/office/drawing/2015/10/21/chartex" xmlns:cx3="http://schemas.microsoft.com/office/drawing/2016/5/9/chartex" xmlns:cx4="http://schemas.microsoft.com/office/drawing/2016/5/10/chartex" xmlns:cx5="http://schemas.microsoft.com/office/drawing/2016/5/11/chartex" xmlns:cx6="http://schemas.microsoft.com/office/drawing/2016/5/12/chartex" xmlns:cx7="http://schemas.microsoft.com/office/drawing/2016/5/13/chartex" xmlns:cx8="http://schemas.microsoft.com/office/drawing/2016/5/14/chartex" xmlns:mc="http://schemas.openxmlformats.org/markup-compatibility/2006" xmlns:aink="http://schemas.microsoft.com/office/drawing/2016/ink" xmlns:am3d="http://schemas.microsoft.com/office/drawing/2017/model3d" xmlns:o="urn:schemas-microsoft-com:office:office" xmlns:r="http://schemas.openxmlformats.org/officeDocument/2006/relationships" xmlns:m="http://schemas.openxmlformats.org/officeDocument/2006/math" xmlns:v="urn:schemas-microsoft-com:vml" xmlns:wp14="http://schemas.microsoft.com/office/word/2010/wordprocessingDrawing" xmlns:wp="http://schemas.openxmlformats.org/drawingml/2006/wordprocessingDrawing" xmlns:w10="urn:schemas-microsoft-com:office:word" xmlns:w="http://schemas.openxmlformats.org/wordprocessingml/2006/main" xmlns:w14="http://schemas.microsoft.com/office/word/2010/wordml" xmlns:w15="http://schemas.microsoft.com/office/word/2012/wordml" xmlns:w16cex="http://schemas.microsoft.com/office/word/2018/wordml/cex" xmlns:w16cid="http://schemas.microsoft.com/office/word/2016/wordml/cid" xmlns:w16="http://schemas.microsoft.com/office/word/2018/wordml" xmlns:w16se="http://schemas.microsoft.com/office/word/2015/wordml/symex" xmlns:wpg="http://schemas.microsoft.com/office/word/2010/wordprocessingGroup" xmlns:wpi="http://schemas.microsoft.com/office/word/2010/wordprocessingInk" xmlns:wne="http://schemas.microsoft.com/office/word/2006/wordml" xmlns:wps="http://schemas.microsoft.com/office/word/2010/wordprocessingShape" mc:Ignorable="w14 w15 w16se w16cid w16 w16cex wp14">
   <w:abstractNum w:abstractNumId="0" w15:restartNumberingAfterBreak="0">
+    <w:nsid w:val="0BE576FF"/>
+    <w:multiLevelType w:val="hybridMultilevel"/>
+    <w:tmpl w:val="97480F52"/>
+    <w:lvl w:ilvl="0" w:tplc="14B00184">
+      <w:numFmt w:val="bullet"/>
+      <w:lvlText w:val="-"/>
+      <w:lvlJc w:val="left"/>
+      <w:pPr>
+        <w:ind w:left="720" w:hanging="360"/>
+      </w:pPr>
+      <w:rPr>
+        <w:rFonts w:ascii="Calibri" w:eastAsiaTheme="minorHAnsi" w:hAnsi="Calibri" w:cs="Calibri" w:hint="default"/>
+      </w:rPr>
+    </w:lvl>
+    <w:lvl w:ilvl="1" w:tplc="0C0A0003" w:tentative="1">
+      <w:start w:val="1"/>
+      <w:numFmt w:val="bullet"/>
+      <w:lvlText w:val="o"/>
+      <w:lvlJc w:val="left"/>
+      <w:pPr>
+        <w:ind w:left="1440" w:hanging="360"/>
+      </w:pPr>
+      <w:rPr>
+        <w:rFonts w:ascii="Courier New" w:hAnsi="Courier New" w:cs="Courier New" w:hint="default"/>
+      </w:rPr>
+    </w:lvl>
+    <w:lvl w:ilvl="2" w:tplc="0C0A0005" w:tentative="1">
+      <w:start w:val="1"/>
+      <w:numFmt w:val="bullet"/>
+      <w:lvlText w:val=""/>
+      <w:lvlJc w:val="left"/>
+      <w:pPr>
+        <w:ind w:left="2160" w:hanging="360"/>
+      </w:pPr>
+      <w:rPr>
+        <w:rFonts w:ascii="Wingdings" w:hAnsi="Wingdings" w:hint="default"/>
+      </w:rPr>
+    </w:lvl>
+    <w:lvl w:ilvl="3" w:tplc="0C0A0001" w:tentative="1">
+      <w:start w:val="1"/>
+      <w:numFmt w:val="bullet"/>
+      <w:lvlText w:val=""/>
+      <w:lvlJc w:val="left"/>
+      <w:pPr>
+        <w:ind w:left="2880" w:hanging="360"/>
+      </w:pPr>
+      <w:rPr>
+        <w:rFonts w:ascii="Symbol" w:hAnsi="Symbol" w:hint="default"/>
+      </w:rPr>
+    </w:lvl>
+    <w:lvl w:ilvl="4" w:tplc="0C0A0003" w:tentative="1">
+      <w:start w:val="1"/>
+      <w:numFmt w:val="bullet"/>
+      <w:lvlText w:val="o"/>
+      <w:lvlJc w:val="left"/>
+      <w:pPr>
+        <w:ind w:left="3600" w:hanging="360"/>
+      </w:pPr>
+      <w:rPr>
+        <w:rFonts w:ascii="Courier New" w:hAnsi="Courier New" w:cs="Courier New" w:hint="default"/>
+      </w:rPr>
+    </w:lvl>
+    <w:lvl w:ilvl="5" w:tplc="0C0A0005" w:tentative="1">
+      <w:start w:val="1"/>
+      <w:numFmt w:val="bullet"/>
+      <w:lvlText w:val=""/>
+      <w:lvlJc w:val="left"/>
+      <w:pPr>
+        <w:ind w:left="4320" w:hanging="360"/>
+      </w:pPr>
+      <w:rPr>
+        <w:rFonts w:ascii="Wingdings" w:hAnsi="Wingdings" w:hint="default"/>
+      </w:rPr>
+    </w:lvl>
+    <w:lvl w:ilvl="6" w:tplc="0C0A0001" w:tentative="1">
+      <w:start w:val="1"/>
+      <w:numFmt w:val="bullet"/>
+      <w:lvlText w:val=""/>
+      <w:lvlJc w:val="left"/>
+      <w:pPr>
+        <w:ind w:left="5040" w:hanging="360"/>
+      </w:pPr>
+      <w:rPr>
+        <w:rFonts w:ascii="Symbol" w:hAnsi="Symbol" w:hint="default"/>
+      </w:rPr>
+    </w:lvl>
+    <w:lvl w:ilvl="7" w:tplc="0C0A0003" w:tentative="1">
+      <w:start w:val="1"/>
+      <w:numFmt w:val="bullet"/>
+      <w:lvlText w:val="o"/>
+      <w:lvlJc w:val="left"/>
+      <w:pPr>
+        <w:ind w:left="5760" w:hanging="360"/>
+      </w:pPr>
+      <w:rPr>
+        <w:rFonts w:ascii="Courier New" w:hAnsi="Courier New" w:cs="Courier New" w:hint="default"/>
+      </w:rPr>
+    </w:lvl>
+    <w:lvl w:ilvl="8" w:tplc="0C0A0005" w:tentative="1">
+      <w:start w:val="1"/>
+      <w:numFmt w:val="bullet"/>
+      <w:lvlText w:val=""/>
+      <w:lvlJc w:val="left"/>
+      <w:pPr>
+        <w:ind w:left="6480" w:hanging="360"/>
+      </w:pPr>
+      <w:rPr>
+        <w:rFonts w:ascii="Wingdings" w:hAnsi="Wingdings" w:hint="default"/>
+      </w:rPr>
+    </w:lvl>
+  </w:abstractNum>
+  <w:abstractNum w:abstractNumId="1" w15:restartNumberingAfterBreak="0">
+    <w:nsid w:val="1D6018CB"/>
+    <w:multiLevelType w:val="hybridMultilevel"/>
+    <w:tmpl w:val="9956F43C"/>
+    <w:lvl w:ilvl="0" w:tplc="0C0A0001">
+      <w:start w:val="1"/>
+      <w:numFmt w:val="bullet"/>
+      <w:lvlText w:val=""/>
+      <w:lvlJc w:val="left"/>
+      <w:pPr>
+        <w:ind w:left="720" w:hanging="360"/>
+      </w:pPr>
+      <w:rPr>
+        <w:rFonts w:ascii="Symbol" w:hAnsi="Symbol" w:hint="default"/>
+      </w:rPr>
+    </w:lvl>
+    <w:lvl w:ilvl="1" w:tplc="0C0A0019" w:tentative="1">
+      <w:start w:val="1"/>
+      <w:numFmt w:val="lowerLetter"/>
+      <w:lvlText w:val="%2."/>
+      <w:lvlJc w:val="left"/>
+      <w:pPr>
+        <w:ind w:left="1440" w:hanging="360"/>
+      </w:pPr>
+    </w:lvl>
+    <w:lvl w:ilvl="2" w:tplc="0C0A001B" w:tentative="1">
+      <w:start w:val="1"/>
+      <w:numFmt w:val="lowerRoman"/>
+      <w:lvlText w:val="%3."/>
+      <w:lvlJc w:val="right"/>
+      <w:pPr>
+        <w:ind w:left="2160" w:hanging="180"/>
+      </w:pPr>
+    </w:lvl>
+    <w:lvl w:ilvl="3" w:tplc="0C0A000F" w:tentative="1">
+      <w:start w:val="1"/>
+      <w:numFmt w:val="decimal"/>
+      <w:lvlText w:val="%4."/>
+      <w:lvlJc w:val="left"/>
+      <w:pPr>
+        <w:ind w:left="2880" w:hanging="360"/>
+      </w:pPr>
+    </w:lvl>
+    <w:lvl w:ilvl="4" w:tplc="0C0A0019" w:tentative="1">
+      <w:start w:val="1"/>
+      <w:numFmt w:val="lowerLetter"/>
+      <w:lvlText w:val="%5."/>
+      <w:lvlJc w:val="left"/>
+      <w:pPr>
+        <w:ind w:left="3600" w:hanging="360"/>
+      </w:pPr>
+    </w:lvl>
+    <w:lvl w:ilvl="5" w:tplc="0C0A001B" w:tentative="1">
+      <w:start w:val="1"/>
+      <w:numFmt w:val="lowerRoman"/>
+      <w:lvlText w:val="%6."/>
+      <w:lvlJc w:val="right"/>
+      <w:pPr>
+        <w:ind w:left="4320" w:hanging="180"/>
+      </w:pPr>
+    </w:lvl>
+    <w:lvl w:ilvl="6" w:tplc="0C0A000F" w:tentative="1">
+      <w:start w:val="1"/>
+      <w:numFmt w:val="decimal"/>
+      <w:lvlText w:val="%7."/>
+      <w:lvlJc w:val="left"/>
+      <w:pPr>
+        <w:ind w:left="5040" w:hanging="360"/>
+      </w:pPr>
+    </w:lvl>
+    <w:lvl w:ilvl="7" w:tplc="0C0A0019" w:tentative="1">
+      <w:start w:val="1"/>
+      <w:numFmt w:val="lowerLetter"/>
+      <w:lvlText w:val="%8."/>
+      <w:lvlJc w:val="left"/>
+      <w:pPr>
+        <w:ind w:left="5760" w:hanging="360"/>
+      </w:pPr>
+    </w:lvl>
+    <w:lvl w:ilvl="8" w:tplc="0C0A001B" w:tentative="1">
+      <w:start w:val="1"/>
+      <w:numFmt w:val="lowerRoman"/>
+      <w:lvlText w:val="%9."/>
+      <w:lvlJc w:val="right"/>
+      <w:pPr>
+        <w:ind w:left="6480" w:hanging="180"/>
+      </w:pPr>
+    </w:lvl>
+  </w:abstractNum>
+  <w:abstractNum w:abstractNumId="2" w15:restartNumberingAfterBreak="0">
     <w:nsid w:val="4389193E"/>
     <w:multiLevelType w:val="hybridMultilevel"/>
     <w:tmpl w:val="E7A067AC"/>
@@ -2912,7 +3927,7 @@
       </w:rPr>
     </w:lvl>
   </w:abstractNum>
-  <w:abstractNum w:abstractNumId="1" w15:restartNumberingAfterBreak="0">
+  <w:abstractNum w:abstractNumId="3" w15:restartNumberingAfterBreak="0">
     <w:nsid w:val="4DE47291"/>
     <w:multiLevelType w:val="hybridMultilevel"/>
     <w:tmpl w:val="4684C29C"/>
@@ -3024,7 +4039,93 @@
       </w:rPr>
     </w:lvl>
   </w:abstractNum>
-  <w:abstractNum w:abstractNumId="2" w15:restartNumberingAfterBreak="0">
+  <w:abstractNum w:abstractNumId="4" w15:restartNumberingAfterBreak="0">
+    <w:nsid w:val="52124BE8"/>
+    <w:multiLevelType w:val="hybridMultilevel"/>
+    <w:tmpl w:val="A802BFF8"/>
+    <w:lvl w:ilvl="0" w:tplc="0C0A000F">
+      <w:start w:val="1"/>
+      <w:numFmt w:val="decimal"/>
+      <w:lvlText w:val="%1."/>
+      <w:lvlJc w:val="left"/>
+      <w:pPr>
+        <w:ind w:left="720" w:hanging="360"/>
+      </w:pPr>
+    </w:lvl>
+    <w:lvl w:ilvl="1" w:tplc="0C0A0019" w:tentative="1">
+      <w:start w:val="1"/>
+      <w:numFmt w:val="lowerLetter"/>
+      <w:lvlText w:val="%2."/>
+      <w:lvlJc w:val="left"/>
+      <w:pPr>
+        <w:ind w:left="1440" w:hanging="360"/>
+      </w:pPr>
+    </w:lvl>
+    <w:lvl w:ilvl="2" w:tplc="0C0A001B" w:tentative="1">
+      <w:start w:val="1"/>
+      <w:numFmt w:val="lowerRoman"/>
+      <w:lvlText w:val="%3."/>
+      <w:lvlJc w:val="right"/>
+      <w:pPr>
+        <w:ind w:left="2160" w:hanging="180"/>
+      </w:pPr>
+    </w:lvl>
+    <w:lvl w:ilvl="3" w:tplc="0C0A000F" w:tentative="1">
+      <w:start w:val="1"/>
+      <w:numFmt w:val="decimal"/>
+      <w:lvlText w:val="%4."/>
+      <w:lvlJc w:val="left"/>
+      <w:pPr>
+        <w:ind w:left="2880" w:hanging="360"/>
+      </w:pPr>
+    </w:lvl>
+    <w:lvl w:ilvl="4" w:tplc="0C0A0019" w:tentative="1">
+      <w:start w:val="1"/>
+      <w:numFmt w:val="lowerLetter"/>
+      <w:lvlText w:val="%5."/>
+      <w:lvlJc w:val="left"/>
+      <w:pPr>
+        <w:ind w:left="3600" w:hanging="360"/>
+      </w:pPr>
+    </w:lvl>
+    <w:lvl w:ilvl="5" w:tplc="0C0A001B" w:tentative="1">
+      <w:start w:val="1"/>
+      <w:numFmt w:val="lowerRoman"/>
+      <w:lvlText w:val="%6."/>
+      <w:lvlJc w:val="right"/>
+      <w:pPr>
+        <w:ind w:left="4320" w:hanging="180"/>
+      </w:pPr>
+    </w:lvl>
+    <w:lvl w:ilvl="6" w:tplc="0C0A000F" w:tentative="1">
+      <w:start w:val="1"/>
+      <w:numFmt w:val="decimal"/>
+      <w:lvlText w:val="%7."/>
+      <w:lvlJc w:val="left"/>
+      <w:pPr>
+        <w:ind w:left="5040" w:hanging="360"/>
+      </w:pPr>
+    </w:lvl>
+    <w:lvl w:ilvl="7" w:tplc="0C0A0019" w:tentative="1">
+      <w:start w:val="1"/>
+      <w:numFmt w:val="lowerLetter"/>
+      <w:lvlText w:val="%8."/>
+      <w:lvlJc w:val="left"/>
+      <w:pPr>
+        <w:ind w:left="5760" w:hanging="360"/>
+      </w:pPr>
+    </w:lvl>
+    <w:lvl w:ilvl="8" w:tplc="0C0A001B" w:tentative="1">
+      <w:start w:val="1"/>
+      <w:numFmt w:val="lowerRoman"/>
+      <w:lvlText w:val="%9."/>
+      <w:lvlJc w:val="right"/>
+      <w:pPr>
+        <w:ind w:left="6480" w:hanging="180"/>
+      </w:pPr>
+    </w:lvl>
+  </w:abstractNum>
+  <w:abstractNum w:abstractNumId="5" w15:restartNumberingAfterBreak="0">
     <w:nsid w:val="522F26A5"/>
     <w:multiLevelType w:val="hybridMultilevel"/>
     <w:tmpl w:val="9322E822"/>
@@ -3137,7 +4238,119 @@
       </w:rPr>
     </w:lvl>
   </w:abstractNum>
-  <w:abstractNum w:abstractNumId="3" w15:restartNumberingAfterBreak="0">
+  <w:abstractNum w:abstractNumId="6" w15:restartNumberingAfterBreak="0">
+    <w:nsid w:val="69041927"/>
+    <w:multiLevelType w:val="hybridMultilevel"/>
+    <w:tmpl w:val="09323B72"/>
+    <w:lvl w:ilvl="0" w:tplc="70F4D81A">
+      <w:numFmt w:val="bullet"/>
+      <w:lvlText w:val="-"/>
+      <w:lvlJc w:val="left"/>
+      <w:pPr>
+        <w:ind w:left="720" w:hanging="360"/>
+      </w:pPr>
+      <w:rPr>
+        <w:rFonts w:ascii="Calibri" w:eastAsiaTheme="minorHAnsi" w:hAnsi="Calibri" w:cs="Calibri" w:hint="default"/>
+      </w:rPr>
+    </w:lvl>
+    <w:lvl w:ilvl="1" w:tplc="0C0A0003" w:tentative="1">
+      <w:start w:val="1"/>
+      <w:numFmt w:val="bullet"/>
+      <w:lvlText w:val="o"/>
+      <w:lvlJc w:val="left"/>
+      <w:pPr>
+        <w:ind w:left="1440" w:hanging="360"/>
+      </w:pPr>
+      <w:rPr>
+        <w:rFonts w:ascii="Courier New" w:hAnsi="Courier New" w:cs="Courier New" w:hint="default"/>
+      </w:rPr>
+    </w:lvl>
+    <w:lvl w:ilvl="2" w:tplc="0C0A0005" w:tentative="1">
+      <w:start w:val="1"/>
+      <w:numFmt w:val="bullet"/>
+      <w:lvlText w:val=""/>
+      <w:lvlJc w:val="left"/>
+      <w:pPr>
+        <w:ind w:left="2160" w:hanging="360"/>
+      </w:pPr>
+      <w:rPr>
+        <w:rFonts w:ascii="Wingdings" w:hAnsi="Wingdings" w:hint="default"/>
+      </w:rPr>
+    </w:lvl>
+    <w:lvl w:ilvl="3" w:tplc="0C0A0001" w:tentative="1">
+      <w:start w:val="1"/>
+      <w:numFmt w:val="bullet"/>
+      <w:lvlText w:val=""/>
+      <w:lvlJc w:val="left"/>
+      <w:pPr>
+        <w:ind w:left="2880" w:hanging="360"/>
+      </w:pPr>
+      <w:rPr>
+        <w:rFonts w:ascii="Symbol" w:hAnsi="Symbol" w:hint="default"/>
+      </w:rPr>
+    </w:lvl>
+    <w:lvl w:ilvl="4" w:tplc="0C0A0003" w:tentative="1">
+      <w:start w:val="1"/>
+      <w:numFmt w:val="bullet"/>
+      <w:lvlText w:val="o"/>
+      <w:lvlJc w:val="left"/>
+      <w:pPr>
+        <w:ind w:left="3600" w:hanging="360"/>
+      </w:pPr>
+      <w:rPr>
+        <w:rFonts w:ascii="Courier New" w:hAnsi="Courier New" w:cs="Courier New" w:hint="default"/>
+      </w:rPr>
+    </w:lvl>
+    <w:lvl w:ilvl="5" w:tplc="0C0A0005" w:tentative="1">
+      <w:start w:val="1"/>
+      <w:numFmt w:val="bullet"/>
+      <w:lvlText w:val=""/>
+      <w:lvlJc w:val="left"/>
+      <w:pPr>
+        <w:ind w:left="4320" w:hanging="360"/>
+      </w:pPr>
+      <w:rPr>
+        <w:rFonts w:ascii="Wingdings" w:hAnsi="Wingdings" w:hint="default"/>
+      </w:rPr>
+    </w:lvl>
+    <w:lvl w:ilvl="6" w:tplc="0C0A0001" w:tentative="1">
+      <w:start w:val="1"/>
+      <w:numFmt w:val="bullet"/>
+      <w:lvlText w:val=""/>
+      <w:lvlJc w:val="left"/>
+      <w:pPr>
+        <w:ind w:left="5040" w:hanging="360"/>
+      </w:pPr>
+      <w:rPr>
+        <w:rFonts w:ascii="Symbol" w:hAnsi="Symbol" w:hint="default"/>
+      </w:rPr>
+    </w:lvl>
+    <w:lvl w:ilvl="7" w:tplc="0C0A0003" w:tentative="1">
+      <w:start w:val="1"/>
+      <w:numFmt w:val="bullet"/>
+      <w:lvlText w:val="o"/>
+      <w:lvlJc w:val="left"/>
+      <w:pPr>
+        <w:ind w:left="5760" w:hanging="360"/>
+      </w:pPr>
+      <w:rPr>
+        <w:rFonts w:ascii="Courier New" w:hAnsi="Courier New" w:cs="Courier New" w:hint="default"/>
+      </w:rPr>
+    </w:lvl>
+    <w:lvl w:ilvl="8" w:tplc="0C0A0005" w:tentative="1">
+      <w:start w:val="1"/>
+      <w:numFmt w:val="bullet"/>
+      <w:lvlText w:val=""/>
+      <w:lvlJc w:val="left"/>
+      <w:pPr>
+        <w:ind w:left="6480" w:hanging="360"/>
+      </w:pPr>
+      <w:rPr>
+        <w:rFonts w:ascii="Wingdings" w:hAnsi="Wingdings" w:hint="default"/>
+      </w:rPr>
+    </w:lvl>
+  </w:abstractNum>
+  <w:abstractNum w:abstractNumId="7" w15:restartNumberingAfterBreak="0">
     <w:nsid w:val="76393B0C"/>
     <w:multiLevelType w:val="hybridMultilevel"/>
     <w:tmpl w:val="922886B8"/>
@@ -3251,16 +4464,28 @@
     </w:lvl>
   </w:abstractNum>
   <w:num w:numId="1">
+    <w:abstractNumId w:val="5"/>
+  </w:num>
+  <w:num w:numId="2">
+    <w:abstractNumId w:val="7"/>
+  </w:num>
+  <w:num w:numId="3">
     <w:abstractNumId w:val="2"/>
   </w:num>
-  <w:num w:numId="2">
+  <w:num w:numId="4">
     <w:abstractNumId w:val="3"/>
   </w:num>
-  <w:num w:numId="3">
+  <w:num w:numId="5">
+    <w:abstractNumId w:val="4"/>
+  </w:num>
+  <w:num w:numId="6">
+    <w:abstractNumId w:val="6"/>
+  </w:num>
+  <w:num w:numId="7">
+    <w:abstractNumId w:val="1"/>
+  </w:num>
+  <w:num w:numId="8">
     <w:abstractNumId w:val="0"/>
-  </w:num>
-  <w:num w:numId="4">
-    <w:abstractNumId w:val="1"/>
   </w:num>
 </w:numbering>
 </file>
@@ -3928,6 +5153,18 @@
       <w:lang w:val="en-US"/>
     </w:rPr>
   </w:style>
+  <w:style w:type="character" w:styleId="Mencinsinresolver">
+    <w:name w:val="Unresolved Mention"/>
+    <w:basedOn w:val="Fuentedeprrafopredeter"/>
+    <w:uiPriority w:val="99"/>
+    <w:semiHidden/>
+    <w:unhideWhenUsed/>
+    <w:rsid w:val="00865B66"/>
+    <w:rPr>
+      <w:color w:val="605E5C"/>
+      <w:shd w:val="clear" w:color="auto" w:fill="E1DFDD"/>
+    </w:rPr>
+  </w:style>
 </w:styles>
 </file>
 

</xml_diff>